<commit_message>
WQ Continous update with corrected Senn line on plots and updated table. File dump part 1
</commit_message>
<xml_diff>
--- a/WQ_Continuous/reports/by_parameter/WC_Continuous_Dissolved_Oxygen_SE.docx
+++ b/WQ_Continuous/reports/by_parameter/WC_Continuous_Dissolved_Oxygen_SE.docx
@@ -87,7 +87,7 @@
         <w:t xml:space="preserve"> </w:t>
       </w:r>
       <w:r>
-        <w:t xml:space="preserve">27</w:t>
+        <w:t xml:space="preserve">30</w:t>
       </w:r>
       <w:r>
         <w:t xml:space="preserve"> </w:t>
@@ -2904,6 +2904,51 @@
         <w:rPr>
           <w:rStyle w:val="AttributeTok"/>
         </w:rPr>
+        <w:t xml:space="preserve">LastSampleDate=</w:t>
+      </w:r>
+      <w:r>
+        <w:rPr>
+          <w:rStyle w:val="FunctionTok"/>
+        </w:rPr>
+        <w:t xml:space="preserve">max</w:t>
+      </w:r>
+      <w:r>
+        <w:rPr>
+          <w:rStyle w:val="NormalTok"/>
+        </w:rPr>
+        <w:t xml:space="preserve">(SampleDate[Include</w:t>
+      </w:r>
+      <w:r>
+        <w:rPr>
+          <w:rStyle w:val="SpecialCharTok"/>
+        </w:rPr>
+        <w:t xml:space="preserve">==</w:t>
+      </w:r>
+      <w:r>
+        <w:rPr>
+          <w:rStyle w:val="ConstantTok"/>
+        </w:rPr>
+        <w:t xml:space="preserve">TRUE</w:t>
+      </w:r>
+      <w:r>
+        <w:rPr>
+          <w:rStyle w:val="NormalTok"/>
+        </w:rPr>
+        <w:t xml:space="preserve">]),</w:t>
+      </w:r>
+      <w:r>
+        <w:br/>
+      </w:r>
+      <w:r>
+        <w:rPr>
+          <w:rStyle w:val="NormalTok"/>
+        </w:rPr>
+        <w:t xml:space="preserve">             </w:t>
+      </w:r>
+      <w:r>
+        <w:rPr>
+          <w:rStyle w:val="AttributeTok"/>
+        </w:rPr>
         <w:t xml:space="preserve">SufficientData=</w:t>
       </w:r>
       <w:r>
@@ -3049,6 +3094,114 @@
           <w:rStyle w:val="NormalTok"/>
         </w:rPr>
         <w:t xml:space="preserve">MonitoringID), ])</w:t>
+      </w:r>
+      <w:r>
+        <w:br/>
+      </w:r>
+      <w:r>
+        <w:br/>
+      </w:r>
+      <w:r>
+        <w:rPr>
+          <w:rStyle w:val="NormalTok"/>
+        </w:rPr>
+        <w:t xml:space="preserve">data </w:t>
+      </w:r>
+      <w:r>
+        <w:rPr>
+          <w:rStyle w:val="OtherTok"/>
+        </w:rPr>
+        <w:t xml:space="preserve">&lt;-</w:t>
+      </w:r>
+      <w:r>
+        <w:rPr>
+          <w:rStyle w:val="NormalTok"/>
+        </w:rPr>
+        <w:t xml:space="preserve"> data </w:t>
+      </w:r>
+      <w:r>
+        <w:rPr>
+          <w:rStyle w:val="SpecialCharTok"/>
+        </w:rPr>
+        <w:t xml:space="preserve">%&gt;%</w:t>
+      </w:r>
+      <w:r>
+        <w:br/>
+      </w:r>
+      <w:r>
+        <w:rPr>
+          <w:rStyle w:val="NormalTok"/>
+        </w:rPr>
+        <w:t xml:space="preserve">   </w:t>
+      </w:r>
+      <w:r>
+        <w:rPr>
+          <w:rStyle w:val="FunctionTok"/>
+        </w:rPr>
+        <w:t xml:space="preserve">group_by</w:t>
+      </w:r>
+      <w:r>
+        <w:rPr>
+          <w:rStyle w:val="NormalTok"/>
+        </w:rPr>
+        <w:t xml:space="preserve">(MonitoringID) </w:t>
+      </w:r>
+      <w:r>
+        <w:rPr>
+          <w:rStyle w:val="SpecialCharTok"/>
+        </w:rPr>
+        <w:t xml:space="preserve">%&gt;%</w:t>
+      </w:r>
+      <w:r>
+        <w:br/>
+      </w:r>
+      <w:r>
+        <w:rPr>
+          <w:rStyle w:val="NormalTok"/>
+        </w:rPr>
+        <w:t xml:space="preserve">   </w:t>
+      </w:r>
+      <w:r>
+        <w:rPr>
+          <w:rStyle w:val="FunctionTok"/>
+        </w:rPr>
+        <w:t xml:space="preserve">mutate</w:t>
+      </w:r>
+      <w:r>
+        <w:rPr>
+          <w:rStyle w:val="NormalTok"/>
+        </w:rPr>
+        <w:t xml:space="preserve">(</w:t>
+      </w:r>
+      <w:r>
+        <w:rPr>
+          <w:rStyle w:val="AttributeTok"/>
+        </w:rPr>
+        <w:t xml:space="preserve">YearFromStart=</w:t>
+      </w:r>
+      <w:r>
+        <w:rPr>
+          <w:rStyle w:val="NormalTok"/>
+        </w:rPr>
+        <w:t xml:space="preserve">Year</w:t>
+      </w:r>
+      <w:r>
+        <w:rPr>
+          <w:rStyle w:val="SpecialCharTok"/>
+        </w:rPr>
+        <w:t xml:space="preserve">-</w:t>
+      </w:r>
+      <w:r>
+        <w:rPr>
+          <w:rStyle w:val="FunctionTok"/>
+        </w:rPr>
+        <w:t xml:space="preserve">min</w:t>
+      </w:r>
+      <w:r>
+        <w:rPr>
+          <w:rStyle w:val="NormalTok"/>
+        </w:rPr>
+        <w:t xml:space="preserve">(Year))</w:t>
       </w:r>
       <w:r>
         <w:br/>
@@ -6095,7 +6248,7 @@
         <w:rPr>
           <w:rStyle w:val="NormalTok"/>
         </w:rPr>
-        <w:t xml:space="preserve">Year,</w:t>
+        <w:t xml:space="preserve">YearFromStart,</w:t>
       </w:r>
       <w:r>
         <w:br/>
@@ -10131,6 +10284,414 @@
           <w:rStyle w:val="NormalTok"/>
         </w:rPr>
         <w:t xml:space="preserve">ResultValue),]</w:t>
+      </w:r>
+      <w:r>
+        <w:br/>
+      </w:r>
+      <w:r>
+        <w:br/>
+      </w:r>
+      <w:r>
+        <w:rPr>
+          <w:rStyle w:val="NormalTok"/>
+        </w:rPr>
+        <w:t xml:space="preserve">KT.Plot </w:t>
+      </w:r>
+      <w:r>
+        <w:rPr>
+          <w:rStyle w:val="OtherTok"/>
+        </w:rPr>
+        <w:t xml:space="preserve">&lt;-</w:t>
+      </w:r>
+      <w:r>
+        <w:rPr>
+          <w:rStyle w:val="NormalTok"/>
+        </w:rPr>
+        <w:t xml:space="preserve"> KT.Stats </w:t>
+      </w:r>
+      <w:r>
+        <w:rPr>
+          <w:rStyle w:val="SpecialCharTok"/>
+        </w:rPr>
+        <w:t xml:space="preserve">%&gt;%</w:t>
+      </w:r>
+      <w:r>
+        <w:br/>
+      </w:r>
+      <w:r>
+        <w:rPr>
+          <w:rStyle w:val="NormalTok"/>
+        </w:rPr>
+        <w:t xml:space="preserve">   </w:t>
+      </w:r>
+      <w:r>
+        <w:rPr>
+          <w:rStyle w:val="FunctionTok"/>
+        </w:rPr>
+        <w:t xml:space="preserve">group_by</w:t>
+      </w:r>
+      <w:r>
+        <w:rPr>
+          <w:rStyle w:val="NormalTok"/>
+        </w:rPr>
+        <w:t xml:space="preserve">(MonitoringID) </w:t>
+      </w:r>
+      <w:r>
+        <w:rPr>
+          <w:rStyle w:val="SpecialCharTok"/>
+        </w:rPr>
+        <w:t xml:space="preserve">%&gt;%</w:t>
+      </w:r>
+      <w:r>
+        <w:br/>
+      </w:r>
+      <w:r>
+        <w:rPr>
+          <w:rStyle w:val="NormalTok"/>
+        </w:rPr>
+        <w:t xml:space="preserve">   </w:t>
+      </w:r>
+      <w:r>
+        <w:rPr>
+          <w:rStyle w:val="FunctionTok"/>
+        </w:rPr>
+        <w:t xml:space="preserve">summarize</w:t>
+      </w:r>
+      <w:r>
+        <w:rPr>
+          <w:rStyle w:val="NormalTok"/>
+        </w:rPr>
+        <w:t xml:space="preserve">(</w:t>
+      </w:r>
+      <w:r>
+        <w:rPr>
+          <w:rStyle w:val="AttributeTok"/>
+        </w:rPr>
+        <w:t xml:space="preserve">x=</w:t>
+      </w:r>
+      <w:r>
+        <w:rPr>
+          <w:rStyle w:val="NormalTok"/>
+        </w:rPr>
+        <w:t xml:space="preserve">EarliestYear, </w:t>
+      </w:r>
+      <w:r>
+        <w:rPr>
+          <w:rStyle w:val="AttributeTok"/>
+        </w:rPr>
+        <w:t xml:space="preserve">y=</w:t>
+      </w:r>
+      <w:r>
+        <w:rPr>
+          <w:rStyle w:val="NormalTok"/>
+        </w:rPr>
+        <w:t xml:space="preserve">SennIntercept)</w:t>
+      </w:r>
+      <w:r>
+        <w:br/>
+      </w:r>
+      <w:r>
+        <w:rPr>
+          <w:rStyle w:val="NormalTok"/>
+        </w:rPr>
+        <w:t xml:space="preserve">KT.Plot2 </w:t>
+      </w:r>
+      <w:r>
+        <w:rPr>
+          <w:rStyle w:val="OtherTok"/>
+        </w:rPr>
+        <w:t xml:space="preserve">&lt;-</w:t>
+      </w:r>
+      <w:r>
+        <w:rPr>
+          <w:rStyle w:val="NormalTok"/>
+        </w:rPr>
+        <w:t xml:space="preserve"> KT.Stats </w:t>
+      </w:r>
+      <w:r>
+        <w:rPr>
+          <w:rStyle w:val="SpecialCharTok"/>
+        </w:rPr>
+        <w:t xml:space="preserve">%&gt;%</w:t>
+      </w:r>
+      <w:r>
+        <w:br/>
+      </w:r>
+      <w:r>
+        <w:rPr>
+          <w:rStyle w:val="NormalTok"/>
+        </w:rPr>
+        <w:t xml:space="preserve">   </w:t>
+      </w:r>
+      <w:r>
+        <w:rPr>
+          <w:rStyle w:val="FunctionTok"/>
+        </w:rPr>
+        <w:t xml:space="preserve">group_by</w:t>
+      </w:r>
+      <w:r>
+        <w:rPr>
+          <w:rStyle w:val="NormalTok"/>
+        </w:rPr>
+        <w:t xml:space="preserve">(MonitoringID) </w:t>
+      </w:r>
+      <w:r>
+        <w:rPr>
+          <w:rStyle w:val="SpecialCharTok"/>
+        </w:rPr>
+        <w:t xml:space="preserve">%&gt;%</w:t>
+      </w:r>
+      <w:r>
+        <w:br/>
+      </w:r>
+      <w:r>
+        <w:rPr>
+          <w:rStyle w:val="NormalTok"/>
+        </w:rPr>
+        <w:t xml:space="preserve">   </w:t>
+      </w:r>
+      <w:r>
+        <w:rPr>
+          <w:rStyle w:val="FunctionTok"/>
+        </w:rPr>
+        <w:t xml:space="preserve">summarize</w:t>
+      </w:r>
+      <w:r>
+        <w:rPr>
+          <w:rStyle w:val="NormalTok"/>
+        </w:rPr>
+        <w:t xml:space="preserve">(</w:t>
+      </w:r>
+      <w:r>
+        <w:rPr>
+          <w:rStyle w:val="AttributeTok"/>
+        </w:rPr>
+        <w:t xml:space="preserve">x=</w:t>
+      </w:r>
+      <w:r>
+        <w:rPr>
+          <w:rStyle w:val="FunctionTok"/>
+        </w:rPr>
+        <w:t xml:space="preserve">decimal_date</w:t>
+      </w:r>
+      <w:r>
+        <w:rPr>
+          <w:rStyle w:val="NormalTok"/>
+        </w:rPr>
+        <w:t xml:space="preserve">(LastSampleDate),</w:t>
+      </w:r>
+      <w:r>
+        <w:br/>
+      </w:r>
+      <w:r>
+        <w:rPr>
+          <w:rStyle w:val="NormalTok"/>
+        </w:rPr>
+        <w:t xml:space="preserve">             </w:t>
+      </w:r>
+      <w:r>
+        <w:rPr>
+          <w:rStyle w:val="AttributeTok"/>
+        </w:rPr>
+        <w:t xml:space="preserve">y=</w:t>
+      </w:r>
+      <w:r>
+        <w:rPr>
+          <w:rStyle w:val="NormalTok"/>
+        </w:rPr>
+        <w:t xml:space="preserve">(x</w:t>
+      </w:r>
+      <w:r>
+        <w:rPr>
+          <w:rStyle w:val="SpecialCharTok"/>
+        </w:rPr>
+        <w:t xml:space="preserve">-</w:t>
+      </w:r>
+      <w:r>
+        <w:rPr>
+          <w:rStyle w:val="NormalTok"/>
+        </w:rPr>
+        <w:t xml:space="preserve">EarliestYear)</w:t>
+      </w:r>
+      <w:r>
+        <w:rPr>
+          <w:rStyle w:val="SpecialCharTok"/>
+        </w:rPr>
+        <w:t xml:space="preserve">*</w:t>
+      </w:r>
+      <w:r>
+        <w:rPr>
+          <w:rStyle w:val="NormalTok"/>
+        </w:rPr>
+        <w:t xml:space="preserve">SennSlope</w:t>
+      </w:r>
+      <w:r>
+        <w:rPr>
+          <w:rStyle w:val="SpecialCharTok"/>
+        </w:rPr>
+        <w:t xml:space="preserve">+</w:t>
+      </w:r>
+      <w:r>
+        <w:rPr>
+          <w:rStyle w:val="NormalTok"/>
+        </w:rPr>
+        <w:t xml:space="preserve">SennIntercept)</w:t>
+      </w:r>
+      <w:r>
+        <w:br/>
+      </w:r>
+      <w:r>
+        <w:rPr>
+          <w:rStyle w:val="NormalTok"/>
+        </w:rPr>
+        <w:t xml:space="preserve">KT.Plot </w:t>
+      </w:r>
+      <w:r>
+        <w:rPr>
+          <w:rStyle w:val="OtherTok"/>
+        </w:rPr>
+        <w:t xml:space="preserve">&lt;-</w:t>
+      </w:r>
+      <w:r>
+        <w:rPr>
+          <w:rStyle w:val="NormalTok"/>
+        </w:rPr>
+        <w:t xml:space="preserve"> </w:t>
+      </w:r>
+      <w:r>
+        <w:rPr>
+          <w:rStyle w:val="FunctionTok"/>
+        </w:rPr>
+        <w:t xml:space="preserve">bind_rows</w:t>
+      </w:r>
+      <w:r>
+        <w:rPr>
+          <w:rStyle w:val="NormalTok"/>
+        </w:rPr>
+        <w:t xml:space="preserve">(KT.Plot, KT.Plot2)</w:t>
+      </w:r>
+      <w:r>
+        <w:br/>
+      </w:r>
+      <w:r>
+        <w:rPr>
+          <w:rStyle w:val="FunctionTok"/>
+        </w:rPr>
+        <w:t xml:space="preserve">rm</w:t>
+      </w:r>
+      <w:r>
+        <w:rPr>
+          <w:rStyle w:val="NormalTok"/>
+        </w:rPr>
+        <w:t xml:space="preserve">(KT.Plot2)</w:t>
+      </w:r>
+      <w:r>
+        <w:br/>
+      </w:r>
+      <w:r>
+        <w:rPr>
+          <w:rStyle w:val="NormalTok"/>
+        </w:rPr>
+        <w:t xml:space="preserve">KT.Plot </w:t>
+      </w:r>
+      <w:r>
+        <w:rPr>
+          <w:rStyle w:val="OtherTok"/>
+        </w:rPr>
+        <w:t xml:space="preserve">&lt;-</w:t>
+      </w:r>
+      <w:r>
+        <w:rPr>
+          <w:rStyle w:val="NormalTok"/>
+        </w:rPr>
+        <w:t xml:space="preserve"> </w:t>
+      </w:r>
+      <w:r>
+        <w:rPr>
+          <w:rStyle w:val="FunctionTok"/>
+        </w:rPr>
+        <w:t xml:space="preserve">as.data.table</w:t>
+      </w:r>
+      <w:r>
+        <w:rPr>
+          <w:rStyle w:val="NormalTok"/>
+        </w:rPr>
+        <w:t xml:space="preserve">(KT.Plot[</w:t>
+      </w:r>
+      <w:r>
+        <w:rPr>
+          <w:rStyle w:val="FunctionTok"/>
+        </w:rPr>
+        <w:t xml:space="preserve">order</w:t>
+      </w:r>
+      <w:r>
+        <w:rPr>
+          <w:rStyle w:val="NormalTok"/>
+        </w:rPr>
+        <w:t xml:space="preserve">(KT.Plot</w:t>
+      </w:r>
+      <w:r>
+        <w:rPr>
+          <w:rStyle w:val="SpecialCharTok"/>
+        </w:rPr>
+        <w:t xml:space="preserve">$</w:t>
+      </w:r>
+      <w:r>
+        <w:rPr>
+          <w:rStyle w:val="NormalTok"/>
+        </w:rPr>
+        <w:t xml:space="preserve">MonitoringID), ])</w:t>
+      </w:r>
+      <w:r>
+        <w:br/>
+      </w:r>
+      <w:r>
+        <w:rPr>
+          <w:rStyle w:val="NormalTok"/>
+        </w:rPr>
+        <w:t xml:space="preserve">KT.Plot </w:t>
+      </w:r>
+      <w:r>
+        <w:rPr>
+          <w:rStyle w:val="OtherTok"/>
+        </w:rPr>
+        <w:t xml:space="preserve">&lt;-</w:t>
+      </w:r>
+      <w:r>
+        <w:rPr>
+          <w:rStyle w:val="NormalTok"/>
+        </w:rPr>
+        <w:t xml:space="preserve"> KT.Plot[</w:t>
+      </w:r>
+      <w:r>
+        <w:rPr>
+          <w:rStyle w:val="SpecialCharTok"/>
+        </w:rPr>
+        <w:t xml:space="preserve">!</w:t>
+      </w:r>
+      <w:r>
+        <w:rPr>
+          <w:rStyle w:val="FunctionTok"/>
+        </w:rPr>
+        <w:t xml:space="preserve">is.na</w:t>
+      </w:r>
+      <w:r>
+        <w:rPr>
+          <w:rStyle w:val="NormalTok"/>
+        </w:rPr>
+        <w:t xml:space="preserve">(KT.Plot</w:t>
+      </w:r>
+      <w:r>
+        <w:rPr>
+          <w:rStyle w:val="SpecialCharTok"/>
+        </w:rPr>
+        <w:t xml:space="preserve">$</w:t>
+      </w:r>
+      <w:r>
+        <w:rPr>
+          <w:rStyle w:val="NormalTok"/>
+        </w:rPr>
+        <w:t xml:space="preserve">y),]</w:t>
       </w:r>
     </w:p>
     <w:bookmarkEnd w:id="29"/>
@@ -18933,7 +19494,19 @@
         <w:rPr>
           <w:rStyle w:val="StringTok"/>
         </w:rPr>
-        <w:t xml:space="preserve">" | "</w:t>
+        <w:t xml:space="preserve">"</w:t>
+      </w:r>
+      <w:r>
+        <w:rPr>
+          <w:rStyle w:val="SpecialCharTok"/>
+        </w:rPr>
+        <w:t xml:space="preserve">\n</w:t>
+      </w:r>
+      <w:r>
+        <w:rPr>
+          <w:rStyle w:val="StringTok"/>
+        </w:rPr>
+        <w:t xml:space="preserve">"</w:t>
       </w:r>
       <w:r>
         <w:rPr>
@@ -20353,6 +20926,51 @@
         <w:rPr>
           <w:rStyle w:val="NormalTok"/>
         </w:rPr>
+        <w:t xml:space="preserve">      KT.plot_data </w:t>
+      </w:r>
+      <w:r>
+        <w:rPr>
+          <w:rStyle w:val="OtherTok"/>
+        </w:rPr>
+        <w:t xml:space="preserve">&lt;-</w:t>
+      </w:r>
+      <w:r>
+        <w:rPr>
+          <w:rStyle w:val="NormalTok"/>
+        </w:rPr>
+        <w:t xml:space="preserve"> KT.Plot[KT.Plot</w:t>
+      </w:r>
+      <w:r>
+        <w:rPr>
+          <w:rStyle w:val="SpecialCharTok"/>
+        </w:rPr>
+        <w:t xml:space="preserve">$</w:t>
+      </w:r>
+      <w:r>
+        <w:rPr>
+          <w:rStyle w:val="NormalTok"/>
+        </w:rPr>
+        <w:t xml:space="preserve">MonitoringID</w:t>
+      </w:r>
+      <w:r>
+        <w:rPr>
+          <w:rStyle w:val="SpecialCharTok"/>
+        </w:rPr>
+        <w:t xml:space="preserve">==</w:t>
+      </w:r>
+      <w:r>
+        <w:rPr>
+          <w:rStyle w:val="NormalTok"/>
+        </w:rPr>
+        <w:t xml:space="preserve">Mon_IDs[i],]</w:t>
+      </w:r>
+      <w:r>
+        <w:br/>
+      </w:r>
+      <w:r>
+        <w:rPr>
+          <w:rStyle w:val="NormalTok"/>
+        </w:rPr>
         <w:t xml:space="preserve">      year_lower </w:t>
       </w:r>
       <w:r>
@@ -20863,7 +21481,19 @@
         <w:rPr>
           <w:rStyle w:val="NormalTok"/>
         </w:rPr>
-        <w:t xml:space="preserve">      tau </w:t>
+        <w:t xml:space="preserve">      </w:t>
+      </w:r>
+      <w:r>
+        <w:br/>
+      </w:r>
+      <w:r>
+        <w:br/>
+      </w:r>
+      <w:r>
+        <w:rPr>
+          <w:rStyle w:val="NormalTok"/>
+        </w:rPr>
+        <w:t xml:space="preserve">      MA_name </w:t>
       </w:r>
       <w:r>
         <w:rPr>
@@ -20887,7 +21517,7 @@
         <w:rPr>
           <w:rStyle w:val="NormalTok"/>
         </w:rPr>
-        <w:t xml:space="preserve">tau[KT.Stats</w:t>
+        <w:t xml:space="preserve">ManagedAreaName[KT.Stats</w:t>
       </w:r>
       <w:r>
         <w:rPr>
@@ -20920,7 +21550,7 @@
         <w:rPr>
           <w:rStyle w:val="NormalTok"/>
         </w:rPr>
-        <w:t xml:space="preserve">      s_slope </w:t>
+        <w:t xml:space="preserve">      Mon_name </w:t>
       </w:r>
       <w:r>
         <w:rPr>
@@ -20932,7 +21562,19 @@
         <w:rPr>
           <w:rStyle w:val="NormalTok"/>
         </w:rPr>
-        <w:t xml:space="preserve"> KT.Stats</w:t>
+        <w:t xml:space="preserve"> </w:t>
+      </w:r>
+      <w:r>
+        <w:rPr>
+          <w:rStyle w:val="FunctionTok"/>
+        </w:rPr>
+        <w:t xml:space="preserve">paste0</w:t>
+      </w:r>
+      <w:r>
+        <w:rPr>
+          <w:rStyle w:val="NormalTok"/>
+        </w:rPr>
+        <w:t xml:space="preserve">(KT.Stats</w:t>
       </w:r>
       <w:r>
         <w:rPr>
@@ -20944,7 +21586,7 @@
         <w:rPr>
           <w:rStyle w:val="NormalTok"/>
         </w:rPr>
-        <w:t xml:space="preserve">SennSlope[KT.Stats</w:t>
+        <w:t xml:space="preserve">ProgramID[KT.Stats</w:t>
       </w:r>
       <w:r>
         <w:rPr>
@@ -20968,16 +21610,163 @@
         <w:rPr>
           <w:rStyle w:val="NormalTok"/>
         </w:rPr>
-        <w:t xml:space="preserve">Mon_IDs[i]]</w:t>
-      </w:r>
-      <w:r>
-        <w:br/>
-      </w:r>
-      <w:r>
-        <w:rPr>
-          <w:rStyle w:val="NormalTok"/>
-        </w:rPr>
-        <w:t xml:space="preserve">      s_int </w:t>
+        <w:t xml:space="preserve">Mon_IDs[i]],</w:t>
+      </w:r>
+      <w:r>
+        <w:br/>
+      </w:r>
+      <w:r>
+        <w:rPr>
+          <w:rStyle w:val="NormalTok"/>
+        </w:rPr>
+        <w:t xml:space="preserve">         </w:t>
+      </w:r>
+      <w:r>
+        <w:rPr>
+          <w:rStyle w:val="StringTok"/>
+        </w:rPr>
+        <w:t xml:space="preserve">"</w:t>
+      </w:r>
+      <w:r>
+        <w:rPr>
+          <w:rStyle w:val="SpecialCharTok"/>
+        </w:rPr>
+        <w:t xml:space="preserve">\n</w:t>
+      </w:r>
+      <w:r>
+        <w:rPr>
+          <w:rStyle w:val="StringTok"/>
+        </w:rPr>
+        <w:t xml:space="preserve">"</w:t>
+      </w:r>
+      <w:r>
+        <w:rPr>
+          <w:rStyle w:val="NormalTok"/>
+        </w:rPr>
+        <w:t xml:space="preserve">, KT.Stats</w:t>
+      </w:r>
+      <w:r>
+        <w:rPr>
+          <w:rStyle w:val="SpecialCharTok"/>
+        </w:rPr>
+        <w:t xml:space="preserve">$</w:t>
+      </w:r>
+      <w:r>
+        <w:rPr>
+          <w:rStyle w:val="NormalTok"/>
+        </w:rPr>
+        <w:t xml:space="preserve">ProgramName[KT.Stats</w:t>
+      </w:r>
+      <w:r>
+        <w:rPr>
+          <w:rStyle w:val="SpecialCharTok"/>
+        </w:rPr>
+        <w:t xml:space="preserve">$</w:t>
+      </w:r>
+      <w:r>
+        <w:rPr>
+          <w:rStyle w:val="NormalTok"/>
+        </w:rPr>
+        <w:t xml:space="preserve">MonitoringID</w:t>
+      </w:r>
+      <w:r>
+        <w:rPr>
+          <w:rStyle w:val="SpecialCharTok"/>
+        </w:rPr>
+        <w:t xml:space="preserve">==</w:t>
+      </w:r>
+      <w:r>
+        <w:rPr>
+          <w:rStyle w:val="NormalTok"/>
+        </w:rPr>
+        <w:t xml:space="preserve">Mon_IDs[i]], </w:t>
+      </w:r>
+      <w:r>
+        <w:rPr>
+          <w:rStyle w:val="StringTok"/>
+        </w:rPr>
+        <w:t xml:space="preserve">"</w:t>
+      </w:r>
+      <w:r>
+        <w:rPr>
+          <w:rStyle w:val="SpecialCharTok"/>
+        </w:rPr>
+        <w:t xml:space="preserve">\n</w:t>
+      </w:r>
+      <w:r>
+        <w:rPr>
+          <w:rStyle w:val="StringTok"/>
+        </w:rPr>
+        <w:t xml:space="preserve">"</w:t>
+      </w:r>
+      <w:r>
+        <w:rPr>
+          <w:rStyle w:val="NormalTok"/>
+        </w:rPr>
+        <w:t xml:space="preserve">,</w:t>
+      </w:r>
+      <w:r>
+        <w:br/>
+      </w:r>
+      <w:r>
+        <w:rPr>
+          <w:rStyle w:val="NormalTok"/>
+        </w:rPr>
+        <w:t xml:space="preserve">         KT.Stats</w:t>
+      </w:r>
+      <w:r>
+        <w:rPr>
+          <w:rStyle w:val="SpecialCharTok"/>
+        </w:rPr>
+        <w:t xml:space="preserve">$</w:t>
+      </w:r>
+      <w:r>
+        <w:rPr>
+          <w:rStyle w:val="NormalTok"/>
+        </w:rPr>
+        <w:t xml:space="preserve">ProgramLocationID[KT.Stats</w:t>
+      </w:r>
+      <w:r>
+        <w:rPr>
+          <w:rStyle w:val="SpecialCharTok"/>
+        </w:rPr>
+        <w:t xml:space="preserve">$</w:t>
+      </w:r>
+      <w:r>
+        <w:rPr>
+          <w:rStyle w:val="NormalTok"/>
+        </w:rPr>
+        <w:t xml:space="preserve">MonitoringID</w:t>
+      </w:r>
+      <w:r>
+        <w:rPr>
+          <w:rStyle w:val="SpecialCharTok"/>
+        </w:rPr>
+        <w:t xml:space="preserve">==</w:t>
+      </w:r>
+      <w:r>
+        <w:rPr>
+          <w:rStyle w:val="NormalTok"/>
+        </w:rPr>
+        <w:t xml:space="preserve">Mon_IDs[i]])</w:t>
+      </w:r>
+      <w:r>
+        <w:br/>
+      </w:r>
+      <w:r>
+        <w:rPr>
+          <w:rStyle w:val="NormalTok"/>
+        </w:rPr>
+        <w:t xml:space="preserve">      </w:t>
+      </w:r>
+      <w:r>
+        <w:br/>
+      </w:r>
+      <w:r>
+        <w:rPr>
+          <w:rStyle w:val="NormalTok"/>
+        </w:rPr>
+        <w:t xml:space="preserve">      p1 </w:t>
       </w:r>
       <w:r>
         <w:rPr>
@@ -20989,7 +21778,817 @@
         <w:rPr>
           <w:rStyle w:val="NormalTok"/>
         </w:rPr>
-        <w:t xml:space="preserve"> KT.Stats</w:t>
+        <w:t xml:space="preserve"> </w:t>
+      </w:r>
+      <w:r>
+        <w:rPr>
+          <w:rStyle w:val="FunctionTok"/>
+        </w:rPr>
+        <w:t xml:space="preserve">ggplot</w:t>
+      </w:r>
+      <w:r>
+        <w:rPr>
+          <w:rStyle w:val="NormalTok"/>
+        </w:rPr>
+        <w:t xml:space="preserve">(</w:t>
+      </w:r>
+      <w:r>
+        <w:rPr>
+          <w:rStyle w:val="AttributeTok"/>
+        </w:rPr>
+        <w:t xml:space="preserve">data=</w:t>
+      </w:r>
+      <w:r>
+        <w:rPr>
+          <w:rStyle w:val="NormalTok"/>
+        </w:rPr>
+        <w:t xml:space="preserve">plot_data,</w:t>
+      </w:r>
+      <w:r>
+        <w:br/>
+      </w:r>
+      <w:r>
+        <w:rPr>
+          <w:rStyle w:val="NormalTok"/>
+        </w:rPr>
+        <w:t xml:space="preserve">                   </w:t>
+      </w:r>
+      <w:r>
+        <w:rPr>
+          <w:rStyle w:val="FunctionTok"/>
+        </w:rPr>
+        <w:t xml:space="preserve">aes</w:t>
+      </w:r>
+      <w:r>
+        <w:rPr>
+          <w:rStyle w:val="NormalTok"/>
+        </w:rPr>
+        <w:t xml:space="preserve">(</w:t>
+      </w:r>
+      <w:r>
+        <w:rPr>
+          <w:rStyle w:val="AttributeTok"/>
+        </w:rPr>
+        <w:t xml:space="preserve">x=</w:t>
+      </w:r>
+      <w:r>
+        <w:rPr>
+          <w:rStyle w:val="NormalTok"/>
+        </w:rPr>
+        <w:t xml:space="preserve">DecDate, </w:t>
+      </w:r>
+      <w:r>
+        <w:rPr>
+          <w:rStyle w:val="AttributeTok"/>
+        </w:rPr>
+        <w:t xml:space="preserve">y=</w:t>
+      </w:r>
+      <w:r>
+        <w:rPr>
+          <w:rStyle w:val="NormalTok"/>
+        </w:rPr>
+        <w:t xml:space="preserve">ResultValue)) </w:t>
+      </w:r>
+      <w:r>
+        <w:rPr>
+          <w:rStyle w:val="SpecialCharTok"/>
+        </w:rPr>
+        <w:t xml:space="preserve">+</w:t>
+      </w:r>
+      <w:r>
+        <w:br/>
+      </w:r>
+      <w:r>
+        <w:rPr>
+          <w:rStyle w:val="NormalTok"/>
+        </w:rPr>
+        <w:t xml:space="preserve">         </w:t>
+      </w:r>
+      <w:r>
+        <w:rPr>
+          <w:rStyle w:val="FunctionTok"/>
+        </w:rPr>
+        <w:t xml:space="preserve">geom_point</w:t>
+      </w:r>
+      <w:r>
+        <w:rPr>
+          <w:rStyle w:val="NormalTok"/>
+        </w:rPr>
+        <w:t xml:space="preserve">(</w:t>
+      </w:r>
+      <w:r>
+        <w:rPr>
+          <w:rStyle w:val="AttributeTok"/>
+        </w:rPr>
+        <w:t xml:space="preserve">shape=</w:t>
+      </w:r>
+      <w:r>
+        <w:rPr>
+          <w:rStyle w:val="DecValTok"/>
+        </w:rPr>
+        <w:t xml:space="preserve">21</w:t>
+      </w:r>
+      <w:r>
+        <w:rPr>
+          <w:rStyle w:val="NormalTok"/>
+        </w:rPr>
+        <w:t xml:space="preserve">, </w:t>
+      </w:r>
+      <w:r>
+        <w:rPr>
+          <w:rStyle w:val="AttributeTok"/>
+        </w:rPr>
+        <w:t xml:space="preserve">size=</w:t>
+      </w:r>
+      <w:r>
+        <w:rPr>
+          <w:rStyle w:val="DecValTok"/>
+        </w:rPr>
+        <w:t xml:space="preserve">3</w:t>
+      </w:r>
+      <w:r>
+        <w:rPr>
+          <w:rStyle w:val="NormalTok"/>
+        </w:rPr>
+        <w:t xml:space="preserve">, </w:t>
+      </w:r>
+      <w:r>
+        <w:rPr>
+          <w:rStyle w:val="AttributeTok"/>
+        </w:rPr>
+        <w:t xml:space="preserve">color=</w:t>
+      </w:r>
+      <w:r>
+        <w:rPr>
+          <w:rStyle w:val="StringTok"/>
+        </w:rPr>
+        <w:t xml:space="preserve">"#333333"</w:t>
+      </w:r>
+      <w:r>
+        <w:rPr>
+          <w:rStyle w:val="NormalTok"/>
+        </w:rPr>
+        <w:t xml:space="preserve">, </w:t>
+      </w:r>
+      <w:r>
+        <w:rPr>
+          <w:rStyle w:val="AttributeTok"/>
+        </w:rPr>
+        <w:t xml:space="preserve">fill=</w:t>
+      </w:r>
+      <w:r>
+        <w:rPr>
+          <w:rStyle w:val="StringTok"/>
+        </w:rPr>
+        <w:t xml:space="preserve">"#cccccc"</w:t>
+      </w:r>
+      <w:r>
+        <w:rPr>
+          <w:rStyle w:val="NormalTok"/>
+        </w:rPr>
+        <w:t xml:space="preserve">,</w:t>
+      </w:r>
+      <w:r>
+        <w:br/>
+      </w:r>
+      <w:r>
+        <w:rPr>
+          <w:rStyle w:val="NormalTok"/>
+        </w:rPr>
+        <w:t xml:space="preserve">                    </w:t>
+      </w:r>
+      <w:r>
+        <w:rPr>
+          <w:rStyle w:val="AttributeTok"/>
+        </w:rPr>
+        <w:t xml:space="preserve">alpha=</w:t>
+      </w:r>
+      <w:r>
+        <w:rPr>
+          <w:rStyle w:val="FloatTok"/>
+        </w:rPr>
+        <w:t xml:space="preserve">0.75</w:t>
+      </w:r>
+      <w:r>
+        <w:rPr>
+          <w:rStyle w:val="NormalTok"/>
+        </w:rPr>
+        <w:t xml:space="preserve">) </w:t>
+      </w:r>
+      <w:r>
+        <w:rPr>
+          <w:rStyle w:val="SpecialCharTok"/>
+        </w:rPr>
+        <w:t xml:space="preserve">+</w:t>
+      </w:r>
+      <w:r>
+        <w:br/>
+      </w:r>
+      <w:r>
+        <w:rPr>
+          <w:rStyle w:val="NormalTok"/>
+        </w:rPr>
+        <w:t xml:space="preserve">         </w:t>
+      </w:r>
+      <w:r>
+        <w:rPr>
+          <w:rStyle w:val="FunctionTok"/>
+        </w:rPr>
+        <w:t xml:space="preserve">geom_line</w:t>
+      </w:r>
+      <w:r>
+        <w:rPr>
+          <w:rStyle w:val="NormalTok"/>
+        </w:rPr>
+        <w:t xml:space="preserve">(</w:t>
+      </w:r>
+      <w:r>
+        <w:rPr>
+          <w:rStyle w:val="AttributeTok"/>
+        </w:rPr>
+        <w:t xml:space="preserve">data=</w:t>
+      </w:r>
+      <w:r>
+        <w:rPr>
+          <w:rStyle w:val="NormalTok"/>
+        </w:rPr>
+        <w:t xml:space="preserve">KT.plot_data, </w:t>
+      </w:r>
+      <w:r>
+        <w:rPr>
+          <w:rStyle w:val="FunctionTok"/>
+        </w:rPr>
+        <w:t xml:space="preserve">aes</w:t>
+      </w:r>
+      <w:r>
+        <w:rPr>
+          <w:rStyle w:val="NormalTok"/>
+        </w:rPr>
+        <w:t xml:space="preserve">(</w:t>
+      </w:r>
+      <w:r>
+        <w:rPr>
+          <w:rStyle w:val="AttributeTok"/>
+        </w:rPr>
+        <w:t xml:space="preserve">x=</w:t>
+      </w:r>
+      <w:r>
+        <w:rPr>
+          <w:rStyle w:val="NormalTok"/>
+        </w:rPr>
+        <w:t xml:space="preserve">x, </w:t>
+      </w:r>
+      <w:r>
+        <w:rPr>
+          <w:rStyle w:val="AttributeTok"/>
+        </w:rPr>
+        <w:t xml:space="preserve">y=</w:t>
+      </w:r>
+      <w:r>
+        <w:rPr>
+          <w:rStyle w:val="NormalTok"/>
+        </w:rPr>
+        <w:t xml:space="preserve">y),</w:t>
+      </w:r>
+      <w:r>
+        <w:br/>
+      </w:r>
+      <w:r>
+        <w:rPr>
+          <w:rStyle w:val="NormalTok"/>
+        </w:rPr>
+        <w:t xml:space="preserve">                     </w:t>
+      </w:r>
+      <w:r>
+        <w:rPr>
+          <w:rStyle w:val="AttributeTok"/>
+        </w:rPr>
+        <w:t xml:space="preserve">color=</w:t>
+      </w:r>
+      <w:r>
+        <w:rPr>
+          <w:rStyle w:val="StringTok"/>
+        </w:rPr>
+        <w:t xml:space="preserve">"#000099"</w:t>
+      </w:r>
+      <w:r>
+        <w:rPr>
+          <w:rStyle w:val="NormalTok"/>
+        </w:rPr>
+        <w:t xml:space="preserve">, </w:t>
+      </w:r>
+      <w:r>
+        <w:rPr>
+          <w:rStyle w:val="AttributeTok"/>
+        </w:rPr>
+        <w:t xml:space="preserve">size=</w:t>
+      </w:r>
+      <w:r>
+        <w:rPr>
+          <w:rStyle w:val="FloatTok"/>
+        </w:rPr>
+        <w:t xml:space="preserve">1.2</w:t>
+      </w:r>
+      <w:r>
+        <w:rPr>
+          <w:rStyle w:val="NormalTok"/>
+        </w:rPr>
+        <w:t xml:space="preserve">, </w:t>
+      </w:r>
+      <w:r>
+        <w:rPr>
+          <w:rStyle w:val="AttributeTok"/>
+        </w:rPr>
+        <w:t xml:space="preserve">alpha=</w:t>
+      </w:r>
+      <w:r>
+        <w:rPr>
+          <w:rStyle w:val="FloatTok"/>
+        </w:rPr>
+        <w:t xml:space="preserve">0.7</w:t>
+      </w:r>
+      <w:r>
+        <w:rPr>
+          <w:rStyle w:val="NormalTok"/>
+        </w:rPr>
+        <w:t xml:space="preserve">) </w:t>
+      </w:r>
+      <w:r>
+        <w:rPr>
+          <w:rStyle w:val="SpecialCharTok"/>
+        </w:rPr>
+        <w:t xml:space="preserve">+</w:t>
+      </w:r>
+      <w:r>
+        <w:br/>
+      </w:r>
+      <w:r>
+        <w:rPr>
+          <w:rStyle w:val="NormalTok"/>
+        </w:rPr>
+        <w:t xml:space="preserve">         </w:t>
+      </w:r>
+      <w:r>
+        <w:rPr>
+          <w:rStyle w:val="FunctionTok"/>
+        </w:rPr>
+        <w:t xml:space="preserve">labs</w:t>
+      </w:r>
+      <w:r>
+        <w:rPr>
+          <w:rStyle w:val="NormalTok"/>
+        </w:rPr>
+        <w:t xml:space="preserve">(</w:t>
+      </w:r>
+      <w:r>
+        <w:rPr>
+          <w:rStyle w:val="AttributeTok"/>
+        </w:rPr>
+        <w:t xml:space="preserve">title=</w:t>
+      </w:r>
+      <w:r>
+        <w:rPr>
+          <w:rStyle w:val="FunctionTok"/>
+        </w:rPr>
+        <w:t xml:space="preserve">paste0</w:t>
+      </w:r>
+      <w:r>
+        <w:rPr>
+          <w:rStyle w:val="NormalTok"/>
+        </w:rPr>
+        <w:t xml:space="preserve">(MA_name, </w:t>
+      </w:r>
+      <w:r>
+        <w:rPr>
+          <w:rStyle w:val="StringTok"/>
+        </w:rPr>
+        <w:t xml:space="preserve">"</w:t>
+      </w:r>
+      <w:r>
+        <w:rPr>
+          <w:rStyle w:val="SpecialCharTok"/>
+        </w:rPr>
+        <w:t xml:space="preserve">\n</w:t>
+      </w:r>
+      <w:r>
+        <w:rPr>
+          <w:rStyle w:val="StringTok"/>
+        </w:rPr>
+        <w:t xml:space="preserve">"</w:t>
+      </w:r>
+      <w:r>
+        <w:rPr>
+          <w:rStyle w:val="NormalTok"/>
+        </w:rPr>
+        <w:t xml:space="preserve">, Mon_name),</w:t>
+      </w:r>
+      <w:r>
+        <w:br/>
+      </w:r>
+      <w:r>
+        <w:rPr>
+          <w:rStyle w:val="NormalTok"/>
+        </w:rPr>
+        <w:t xml:space="preserve">              </w:t>
+      </w:r>
+      <w:r>
+        <w:rPr>
+          <w:rStyle w:val="AttributeTok"/>
+        </w:rPr>
+        <w:t xml:space="preserve">subtitle=</w:t>
+      </w:r>
+      <w:r>
+        <w:rPr>
+          <w:rStyle w:val="NormalTok"/>
+        </w:rPr>
+        <w:t xml:space="preserve">parameter,</w:t>
+      </w:r>
+      <w:r>
+        <w:br/>
+      </w:r>
+      <w:r>
+        <w:rPr>
+          <w:rStyle w:val="NormalTok"/>
+        </w:rPr>
+        <w:t xml:space="preserve">              </w:t>
+      </w:r>
+      <w:r>
+        <w:rPr>
+          <w:rStyle w:val="AttributeTok"/>
+        </w:rPr>
+        <w:t xml:space="preserve">x=</w:t>
+      </w:r>
+      <w:r>
+        <w:rPr>
+          <w:rStyle w:val="StringTok"/>
+        </w:rPr>
+        <w:t xml:space="preserve">"Year"</w:t>
+      </w:r>
+      <w:r>
+        <w:rPr>
+          <w:rStyle w:val="NormalTok"/>
+        </w:rPr>
+        <w:t xml:space="preserve">, </w:t>
+      </w:r>
+      <w:r>
+        <w:rPr>
+          <w:rStyle w:val="AttributeTok"/>
+        </w:rPr>
+        <w:t xml:space="preserve">y=</w:t>
+      </w:r>
+      <w:r>
+        <w:rPr>
+          <w:rStyle w:val="FunctionTok"/>
+        </w:rPr>
+        <w:t xml:space="preserve">paste0</w:t>
+      </w:r>
+      <w:r>
+        <w:rPr>
+          <w:rStyle w:val="NormalTok"/>
+        </w:rPr>
+        <w:t xml:space="preserve">(</w:t>
+      </w:r>
+      <w:r>
+        <w:rPr>
+          <w:rStyle w:val="StringTok"/>
+        </w:rPr>
+        <w:t xml:space="preserve">"Values ("</w:t>
+      </w:r>
+      <w:r>
+        <w:rPr>
+          <w:rStyle w:val="NormalTok"/>
+        </w:rPr>
+        <w:t xml:space="preserve">, unit, </w:t>
+      </w:r>
+      <w:r>
+        <w:rPr>
+          <w:rStyle w:val="StringTok"/>
+        </w:rPr>
+        <w:t xml:space="preserve">")"</w:t>
+      </w:r>
+      <w:r>
+        <w:rPr>
+          <w:rStyle w:val="NormalTok"/>
+        </w:rPr>
+        <w:t xml:space="preserve">)) </w:t>
+      </w:r>
+      <w:r>
+        <w:rPr>
+          <w:rStyle w:val="SpecialCharTok"/>
+        </w:rPr>
+        <w:t xml:space="preserve">+</w:t>
+      </w:r>
+      <w:r>
+        <w:br/>
+      </w:r>
+      <w:r>
+        <w:rPr>
+          <w:rStyle w:val="NormalTok"/>
+        </w:rPr>
+        <w:t xml:space="preserve">         plot_theme</w:t>
+      </w:r>
+      <w:r>
+        <w:br/>
+      </w:r>
+      <w:r>
+        <w:rPr>
+          <w:rStyle w:val="NormalTok"/>
+        </w:rPr>
+        <w:t xml:space="preserve">      </w:t>
+      </w:r>
+      <w:r>
+        <w:br/>
+      </w:r>
+      <w:r>
+        <w:rPr>
+          <w:rStyle w:val="NormalTok"/>
+        </w:rPr>
+        <w:t xml:space="preserve">      </w:t>
+      </w:r>
+      <w:r>
+        <w:rPr>
+          <w:rStyle w:val="CommentTok"/>
+        </w:rPr>
+        <w:t xml:space="preserve"># p2 &lt;- ggplot(data=plot_data,</w:t>
+      </w:r>
+      <w:r>
+        <w:br/>
+      </w:r>
+      <w:r>
+        <w:rPr>
+          <w:rStyle w:val="NormalTok"/>
+        </w:rPr>
+        <w:t xml:space="preserve">      </w:t>
+      </w:r>
+      <w:r>
+        <w:rPr>
+          <w:rStyle w:val="CommentTok"/>
+        </w:rPr>
+        <w:t xml:space="preserve">#              aes(x=DecDate, y=ResultValue)) +</w:t>
+      </w:r>
+      <w:r>
+        <w:br/>
+      </w:r>
+      <w:r>
+        <w:rPr>
+          <w:rStyle w:val="NormalTok"/>
+        </w:rPr>
+        <w:t xml:space="preserve">      </w:t>
+      </w:r>
+      <w:r>
+        <w:rPr>
+          <w:rStyle w:val="CommentTok"/>
+        </w:rPr>
+        <w:t xml:space="preserve">#    geom_point(shape=21, size=3, color="#333333", fill="#cccccc",</w:t>
+      </w:r>
+      <w:r>
+        <w:br/>
+      </w:r>
+      <w:r>
+        <w:rPr>
+          <w:rStyle w:val="NormalTok"/>
+        </w:rPr>
+        <w:t xml:space="preserve">      </w:t>
+      </w:r>
+      <w:r>
+        <w:rPr>
+          <w:rStyle w:val="CommentTok"/>
+        </w:rPr>
+        <w:t xml:space="preserve">#               alpha=0.75) +</w:t>
+      </w:r>
+      <w:r>
+        <w:br/>
+      </w:r>
+      <w:r>
+        <w:rPr>
+          <w:rStyle w:val="NormalTok"/>
+        </w:rPr>
+        <w:t xml:space="preserve">      </w:t>
+      </w:r>
+      <w:r>
+        <w:rPr>
+          <w:rStyle w:val="CommentTok"/>
+        </w:rPr>
+        <w:t xml:space="preserve">#   geom_line(data=KT.plot_data, aes(x=x, y=y),</w:t>
+      </w:r>
+      <w:r>
+        <w:br/>
+      </w:r>
+      <w:r>
+        <w:rPr>
+          <w:rStyle w:val="NormalTok"/>
+        </w:rPr>
+        <w:t xml:space="preserve">      </w:t>
+      </w:r>
+      <w:r>
+        <w:rPr>
+          <w:rStyle w:val="CommentTok"/>
+        </w:rPr>
+        <w:t xml:space="preserve">#                color="#000099", size=1.2, alpha=0.7) +</w:t>
+      </w:r>
+      <w:r>
+        <w:br/>
+      </w:r>
+      <w:r>
+        <w:rPr>
+          <w:rStyle w:val="NormalTok"/>
+        </w:rPr>
+        <w:t xml:space="preserve">      </w:t>
+      </w:r>
+      <w:r>
+        <w:rPr>
+          <w:rStyle w:val="CommentTok"/>
+        </w:rPr>
+        <w:t xml:space="preserve">#    ylim(min_RV-0.1*y_scale, y_scale) +</w:t>
+      </w:r>
+      <w:r>
+        <w:br/>
+      </w:r>
+      <w:r>
+        <w:rPr>
+          <w:rStyle w:val="NormalTok"/>
+        </w:rPr>
+        <w:t xml:space="preserve">      </w:t>
+      </w:r>
+      <w:r>
+        <w:rPr>
+          <w:rStyle w:val="CommentTok"/>
+        </w:rPr>
+        <w:t xml:space="preserve">#    labs(subtitle="Scaled to 4x Standard Deviation",</w:t>
+      </w:r>
+      <w:r>
+        <w:br/>
+      </w:r>
+      <w:r>
+        <w:rPr>
+          <w:rStyle w:val="NormalTok"/>
+        </w:rPr>
+        <w:t xml:space="preserve">      </w:t>
+      </w:r>
+      <w:r>
+        <w:rPr>
+          <w:rStyle w:val="CommentTok"/>
+        </w:rPr>
+        <w:t xml:space="preserve">#         x="Year", y=paste0("Values (", unit, ")")) +</w:t>
+      </w:r>
+      <w:r>
+        <w:br/>
+      </w:r>
+      <w:r>
+        <w:rPr>
+          <w:rStyle w:val="NormalTok"/>
+        </w:rPr>
+        <w:t xml:space="preserve">      </w:t>
+      </w:r>
+      <w:r>
+        <w:rPr>
+          <w:rStyle w:val="CommentTok"/>
+        </w:rPr>
+        <w:t xml:space="preserve">#    plot_theme</w:t>
+      </w:r>
+      <w:r>
+        <w:br/>
+      </w:r>
+      <w:r>
+        <w:rPr>
+          <w:rStyle w:val="NormalTok"/>
+        </w:rPr>
+        <w:t xml:space="preserve">      </w:t>
+      </w:r>
+      <w:r>
+        <w:br/>
+      </w:r>
+      <w:r>
+        <w:rPr>
+          <w:rStyle w:val="NormalTok"/>
+        </w:rPr>
+        <w:t xml:space="preserve">      </w:t>
+      </w:r>
+      <w:r>
+        <w:rPr>
+          <w:rStyle w:val="CommentTok"/>
+        </w:rPr>
+        <w:t xml:space="preserve"># KTset &lt;- ggarrange(p1, p2, ncol=1, heights=c(1, 1))</w:t>
+      </w:r>
+      <w:r>
+        <w:br/>
+      </w:r>
+      <w:r>
+        <w:rPr>
+          <w:rStyle w:val="NormalTok"/>
+        </w:rPr>
+        <w:t xml:space="preserve">      </w:t>
+      </w:r>
+      <w:r>
+        <w:rPr>
+          <w:rStyle w:val="CommentTok"/>
+        </w:rPr>
+        <w:t xml:space="preserve"># </w:t>
+      </w:r>
+      <w:r>
+        <w:br/>
+      </w:r>
+      <w:r>
+        <w:rPr>
+          <w:rStyle w:val="NormalTok"/>
+        </w:rPr>
+        <w:t xml:space="preserve">      </w:t>
+      </w:r>
+      <w:r>
+        <w:rPr>
+          <w:rStyle w:val="CommentTok"/>
+        </w:rPr>
+        <w:t xml:space="preserve"># p0 &lt;- ggplot() + labs()) +</w:t>
+      </w:r>
+      <w:r>
+        <w:br/>
+      </w:r>
+      <w:r>
+        <w:rPr>
+          <w:rStyle w:val="NormalTok"/>
+        </w:rPr>
+        <w:t xml:space="preserve">      </w:t>
+      </w:r>
+      <w:r>
+        <w:rPr>
+          <w:rStyle w:val="CommentTok"/>
+        </w:rPr>
+        <w:t xml:space="preserve">#    plot_theme + theme(panel.border=element_blank(),</w:t>
+      </w:r>
+      <w:r>
+        <w:br/>
+      </w:r>
+      <w:r>
+        <w:rPr>
+          <w:rStyle w:val="NormalTok"/>
+        </w:rPr>
+        <w:t xml:space="preserve">      </w:t>
+      </w:r>
+      <w:r>
+        <w:rPr>
+          <w:rStyle w:val="CommentTok"/>
+        </w:rPr>
+        <w:t xml:space="preserve">#                       panel.grid.major=element_blank(),</w:t>
+      </w:r>
+      <w:r>
+        <w:br/>
+      </w:r>
+      <w:r>
+        <w:rPr>
+          <w:rStyle w:val="NormalTok"/>
+        </w:rPr>
+        <w:t xml:space="preserve">      </w:t>
+      </w:r>
+      <w:r>
+        <w:rPr>
+          <w:rStyle w:val="CommentTok"/>
+        </w:rPr>
+        <w:t xml:space="preserve">#                       panel.grid.minor=element_blank(),</w:t>
+      </w:r>
+      <w:r>
+        <w:br/>
+      </w:r>
+      <w:r>
+        <w:rPr>
+          <w:rStyle w:val="NormalTok"/>
+        </w:rPr>
+        <w:t xml:space="preserve">      </w:t>
+      </w:r>
+      <w:r>
+        <w:rPr>
+          <w:rStyle w:val="CommentTok"/>
+        </w:rPr>
+        <w:t xml:space="preserve">#                       axis.line=element_blank())</w:t>
+      </w:r>
+      <w:r>
+        <w:br/>
+      </w:r>
+      <w:r>
+        <w:rPr>
+          <w:rStyle w:val="NormalTok"/>
+        </w:rPr>
+        <w:t xml:space="preserve">      </w:t>
+      </w:r>
+      <w:r>
+        <w:br/>
+      </w:r>
+      <w:r>
+        <w:rPr>
+          <w:rStyle w:val="NormalTok"/>
+        </w:rPr>
+        <w:t xml:space="preserve">      ResultTable </w:t>
+      </w:r>
+      <w:r>
+        <w:rPr>
+          <w:rStyle w:val="OtherTok"/>
+        </w:rPr>
+        <w:t xml:space="preserve">&lt;-</w:t>
+      </w:r>
+      <w:r>
+        <w:rPr>
+          <w:rStyle w:val="NormalTok"/>
+        </w:rPr>
+        <w:t xml:space="preserve"> KT.Stats[KT.Stats</w:t>
       </w:r>
       <w:r>
         <w:rPr>
@@ -21001,18 +22600,6 @@
         <w:rPr>
           <w:rStyle w:val="NormalTok"/>
         </w:rPr>
-        <w:t xml:space="preserve">SennIntercept[KT.Stats</w:t>
-      </w:r>
-      <w:r>
-        <w:rPr>
-          <w:rStyle w:val="SpecialCharTok"/>
-        </w:rPr>
-        <w:t xml:space="preserve">$</w:t>
-      </w:r>
-      <w:r>
-        <w:rPr>
-          <w:rStyle w:val="NormalTok"/>
-        </w:rPr>
         <w:t xml:space="preserve">MonitoringID</w:t>
       </w:r>
       <w:r>
@@ -21025,16 +22612,61 @@
         <w:rPr>
           <w:rStyle w:val="NormalTok"/>
         </w:rPr>
-        <w:t xml:space="preserve">Mon_IDs[i]]</w:t>
-      </w:r>
-      <w:r>
-        <w:br/>
-      </w:r>
-      <w:r>
-        <w:rPr>
-          <w:rStyle w:val="NormalTok"/>
-        </w:rPr>
-        <w:t xml:space="preserve">      trend </w:t>
+        <w:t xml:space="preserve">Mon_IDs[i], ] </w:t>
+      </w:r>
+      <w:r>
+        <w:rPr>
+          <w:rStyle w:val="SpecialCharTok"/>
+        </w:rPr>
+        <w:t xml:space="preserve">%&gt;%</w:t>
+      </w:r>
+      <w:r>
+        <w:br/>
+      </w:r>
+      <w:r>
+        <w:rPr>
+          <w:rStyle w:val="NormalTok"/>
+        </w:rPr>
+        <w:t xml:space="preserve">         </w:t>
+      </w:r>
+      <w:r>
+        <w:rPr>
+          <w:rStyle w:val="FunctionTok"/>
+        </w:rPr>
+        <w:t xml:space="preserve">select</w:t>
+      </w:r>
+      <w:r>
+        <w:rPr>
+          <w:rStyle w:val="NormalTok"/>
+        </w:rPr>
+        <w:t xml:space="preserve">(RelativeDepth, N_Data, N_Years, EarliestYear, LatestYear,</w:t>
+      </w:r>
+      <w:r>
+        <w:br/>
+      </w:r>
+      <w:r>
+        <w:rPr>
+          <w:rStyle w:val="NormalTok"/>
+        </w:rPr>
+        <w:t xml:space="preserve">                Median, Independent, tau, p, SennSlope, SennIntercept)</w:t>
+      </w:r>
+      <w:r>
+        <w:br/>
+      </w:r>
+      <w:r>
+        <w:rPr>
+          <w:rStyle w:val="NormalTok"/>
+        </w:rPr>
+        <w:t xml:space="preserve">      </w:t>
+      </w:r>
+      <w:r>
+        <w:br/>
+      </w:r>
+      <w:r>
+        <w:rPr>
+          <w:rStyle w:val="NormalTok"/>
+        </w:rPr>
+        <w:t xml:space="preserve">      t1 </w:t>
       </w:r>
       <w:r>
         <w:rPr>
@@ -21046,100 +22678,196 @@
         <w:rPr>
           <w:rStyle w:val="NormalTok"/>
         </w:rPr>
-        <w:t xml:space="preserve"> KT.Stats</w:t>
-      </w:r>
-      <w:r>
-        <w:rPr>
-          <w:rStyle w:val="SpecialCharTok"/>
-        </w:rPr>
-        <w:t xml:space="preserve">$</w:t>
-      </w:r>
-      <w:r>
-        <w:rPr>
-          <w:rStyle w:val="NormalTok"/>
-        </w:rPr>
-        <w:t xml:space="preserve">Trend[KT.Stats</w:t>
-      </w:r>
-      <w:r>
-        <w:rPr>
-          <w:rStyle w:val="SpecialCharTok"/>
-        </w:rPr>
-        <w:t xml:space="preserve">$</w:t>
-      </w:r>
-      <w:r>
-        <w:rPr>
-          <w:rStyle w:val="NormalTok"/>
-        </w:rPr>
-        <w:t xml:space="preserve">MonitoringID</w:t>
-      </w:r>
-      <w:r>
-        <w:rPr>
-          <w:rStyle w:val="SpecialCharTok"/>
-        </w:rPr>
-        <w:t xml:space="preserve">==</w:t>
-      </w:r>
-      <w:r>
-        <w:rPr>
-          <w:rStyle w:val="NormalTok"/>
-        </w:rPr>
-        <w:t xml:space="preserve">Mon_IDs[i]]</w:t>
-      </w:r>
-      <w:r>
-        <w:br/>
-      </w:r>
-      <w:r>
-        <w:rPr>
-          <w:rStyle w:val="NormalTok"/>
-        </w:rPr>
-        <w:t xml:space="preserve">      p </w:t>
-      </w:r>
-      <w:r>
-        <w:rPr>
-          <w:rStyle w:val="OtherTok"/>
-        </w:rPr>
-        <w:t xml:space="preserve">&lt;-</w:t>
-      </w:r>
-      <w:r>
-        <w:rPr>
-          <w:rStyle w:val="NormalTok"/>
-        </w:rPr>
-        <w:t xml:space="preserve"> KT.Stats</w:t>
-      </w:r>
-      <w:r>
-        <w:rPr>
-          <w:rStyle w:val="SpecialCharTok"/>
-        </w:rPr>
-        <w:t xml:space="preserve">$</w:t>
-      </w:r>
-      <w:r>
-        <w:rPr>
-          <w:rStyle w:val="NormalTok"/>
-        </w:rPr>
-        <w:t xml:space="preserve">p[KT.Stats</w:t>
-      </w:r>
-      <w:r>
-        <w:rPr>
-          <w:rStyle w:val="SpecialCharTok"/>
-        </w:rPr>
-        <w:t xml:space="preserve">$</w:t>
-      </w:r>
-      <w:r>
-        <w:rPr>
-          <w:rStyle w:val="NormalTok"/>
-        </w:rPr>
-        <w:t xml:space="preserve">MonitoringID</w:t>
-      </w:r>
-      <w:r>
-        <w:rPr>
-          <w:rStyle w:val="SpecialCharTok"/>
-        </w:rPr>
-        <w:t xml:space="preserve">==</w:t>
-      </w:r>
-      <w:r>
-        <w:rPr>
-          <w:rStyle w:val="NormalTok"/>
-        </w:rPr>
-        <w:t xml:space="preserve">Mon_IDs[i]]</w:t>
+        <w:t xml:space="preserve"> </w:t>
+      </w:r>
+      <w:r>
+        <w:rPr>
+          <w:rStyle w:val="FunctionTok"/>
+        </w:rPr>
+        <w:t xml:space="preserve">ggtexttable</w:t>
+      </w:r>
+      <w:r>
+        <w:rPr>
+          <w:rStyle w:val="NormalTok"/>
+        </w:rPr>
+        <w:t xml:space="preserve">(ResultTable, </w:t>
+      </w:r>
+      <w:r>
+        <w:rPr>
+          <w:rStyle w:val="AttributeTok"/>
+        </w:rPr>
+        <w:t xml:space="preserve">rows=</w:t>
+      </w:r>
+      <w:r>
+        <w:rPr>
+          <w:rStyle w:val="ConstantTok"/>
+        </w:rPr>
+        <w:t xml:space="preserve">NULL</w:t>
+      </w:r>
+      <w:r>
+        <w:rPr>
+          <w:rStyle w:val="NormalTok"/>
+        </w:rPr>
+        <w:t xml:space="preserve">,</w:t>
+      </w:r>
+      <w:r>
+        <w:br/>
+      </w:r>
+      <w:r>
+        <w:rPr>
+          <w:rStyle w:val="NormalTok"/>
+        </w:rPr>
+        <w:t xml:space="preserve">                        </w:t>
+      </w:r>
+      <w:r>
+        <w:rPr>
+          <w:rStyle w:val="AttributeTok"/>
+        </w:rPr>
+        <w:t xml:space="preserve">theme=</w:t>
+      </w:r>
+      <w:r>
+        <w:rPr>
+          <w:rStyle w:val="FunctionTok"/>
+        </w:rPr>
+        <w:t xml:space="preserve">ttheme</w:t>
+      </w:r>
+      <w:r>
+        <w:rPr>
+          <w:rStyle w:val="NormalTok"/>
+        </w:rPr>
+        <w:t xml:space="preserve">(</w:t>
+      </w:r>
+      <w:r>
+        <w:rPr>
+          <w:rStyle w:val="AttributeTok"/>
+        </w:rPr>
+        <w:t xml:space="preserve">base_size=</w:t>
+      </w:r>
+      <w:r>
+        <w:rPr>
+          <w:rStyle w:val="DecValTok"/>
+        </w:rPr>
+        <w:t xml:space="preserve">11</w:t>
+      </w:r>
+      <w:r>
+        <w:rPr>
+          <w:rStyle w:val="NormalTok"/>
+        </w:rPr>
+        <w:t xml:space="preserve">)) </w:t>
+      </w:r>
+      <w:r>
+        <w:rPr>
+          <w:rStyle w:val="SpecialCharTok"/>
+        </w:rPr>
+        <w:t xml:space="preserve">%&gt;%</w:t>
+      </w:r>
+      <w:r>
+        <w:br/>
+      </w:r>
+      <w:r>
+        <w:rPr>
+          <w:rStyle w:val="NormalTok"/>
+        </w:rPr>
+        <w:t xml:space="preserve">         </w:t>
+      </w:r>
+      <w:r>
+        <w:rPr>
+          <w:rStyle w:val="FunctionTok"/>
+        </w:rPr>
+        <w:t xml:space="preserve">tab_add_footnote</w:t>
+      </w:r>
+      <w:r>
+        <w:rPr>
+          <w:rStyle w:val="NormalTok"/>
+        </w:rPr>
+        <w:t xml:space="preserve">(</w:t>
+      </w:r>
+      <w:r>
+        <w:rPr>
+          <w:rStyle w:val="AttributeTok"/>
+        </w:rPr>
+        <w:t xml:space="preserve">text=</w:t>
+      </w:r>
+      <w:r>
+        <w:rPr>
+          <w:rStyle w:val="StringTok"/>
+        </w:rPr>
+        <w:t xml:space="preserve">"p &lt; 0.00005 appear as 0 due to rounding.</w:t>
+      </w:r>
+      <w:r>
+        <w:rPr>
+          <w:rStyle w:val="SpecialCharTok"/>
+        </w:rPr>
+        <w:t xml:space="preserve">\n</w:t>
+      </w:r>
+      <w:r>
+        <w:br/>
+      </w:r>
+      <w:r>
+        <w:rPr>
+          <w:rStyle w:val="StringTok"/>
+        </w:rPr>
+        <w:t xml:space="preserve">                          SennIntercept is intercept value at beginning of</w:t>
+      </w:r>
+      <w:r>
+        <w:br/>
+      </w:r>
+      <w:r>
+        <w:rPr>
+          <w:rStyle w:val="StringTok"/>
+        </w:rPr>
+        <w:t xml:space="preserve">                          record for monitoring location"</w:t>
+      </w:r>
+      <w:r>
+        <w:rPr>
+          <w:rStyle w:val="NormalTok"/>
+        </w:rPr>
+        <w:t xml:space="preserve">,</w:t>
+      </w:r>
+      <w:r>
+        <w:br/>
+      </w:r>
+      <w:r>
+        <w:rPr>
+          <w:rStyle w:val="NormalTok"/>
+        </w:rPr>
+        <w:t xml:space="preserve">                          </w:t>
+      </w:r>
+      <w:r>
+        <w:rPr>
+          <w:rStyle w:val="AttributeTok"/>
+        </w:rPr>
+        <w:t xml:space="preserve">size=</w:t>
+      </w:r>
+      <w:r>
+        <w:rPr>
+          <w:rStyle w:val="DecValTok"/>
+        </w:rPr>
+        <w:t xml:space="preserve">10</w:t>
+      </w:r>
+      <w:r>
+        <w:rPr>
+          <w:rStyle w:val="NormalTok"/>
+        </w:rPr>
+        <w:t xml:space="preserve">, </w:t>
+      </w:r>
+      <w:r>
+        <w:rPr>
+          <w:rStyle w:val="AttributeTok"/>
+        </w:rPr>
+        <w:t xml:space="preserve">face=</w:t>
+      </w:r>
+      <w:r>
+        <w:rPr>
+          <w:rStyle w:val="StringTok"/>
+        </w:rPr>
+        <w:t xml:space="preserve">"italic"</w:t>
+      </w:r>
+      <w:r>
+        <w:rPr>
+          <w:rStyle w:val="NormalTok"/>
+        </w:rPr>
+        <w:t xml:space="preserve">)</w:t>
       </w:r>
       <w:r>
         <w:br/>
@@ -21154,256 +22882,163 @@
         <w:br/>
       </w:r>
       <w:r>
-        <w:br/>
-      </w:r>
-      <w:r>
-        <w:rPr>
-          <w:rStyle w:val="NormalTok"/>
-        </w:rPr>
-        <w:t xml:space="preserve">      MA_name </w:t>
-      </w:r>
-      <w:r>
-        <w:rPr>
-          <w:rStyle w:val="OtherTok"/>
-        </w:rPr>
-        <w:t xml:space="preserve">&lt;-</w:t>
-      </w:r>
-      <w:r>
-        <w:rPr>
-          <w:rStyle w:val="NormalTok"/>
-        </w:rPr>
-        <w:t xml:space="preserve"> KT.Stats</w:t>
-      </w:r>
-      <w:r>
-        <w:rPr>
-          <w:rStyle w:val="SpecialCharTok"/>
-        </w:rPr>
-        <w:t xml:space="preserve">$</w:t>
-      </w:r>
-      <w:r>
-        <w:rPr>
-          <w:rStyle w:val="NormalTok"/>
-        </w:rPr>
-        <w:t xml:space="preserve">ManagedAreaName[KT.Stats</w:t>
-      </w:r>
-      <w:r>
-        <w:rPr>
-          <w:rStyle w:val="SpecialCharTok"/>
-        </w:rPr>
-        <w:t xml:space="preserve">$</w:t>
-      </w:r>
-      <w:r>
-        <w:rPr>
-          <w:rStyle w:val="NormalTok"/>
-        </w:rPr>
-        <w:t xml:space="preserve">MonitoringID</w:t>
-      </w:r>
-      <w:r>
-        <w:rPr>
-          <w:rStyle w:val="SpecialCharTok"/>
-        </w:rPr>
-        <w:t xml:space="preserve">==</w:t>
-      </w:r>
-      <w:r>
-        <w:rPr>
-          <w:rStyle w:val="NormalTok"/>
-        </w:rPr>
-        <w:t xml:space="preserve">Mon_IDs[i]]</w:t>
-      </w:r>
-      <w:r>
-        <w:br/>
-      </w:r>
-      <w:r>
-        <w:rPr>
-          <w:rStyle w:val="NormalTok"/>
-        </w:rPr>
-        <w:t xml:space="preserve">      Mon_name </w:t>
-      </w:r>
-      <w:r>
-        <w:rPr>
-          <w:rStyle w:val="OtherTok"/>
-        </w:rPr>
-        <w:t xml:space="preserve">&lt;-</w:t>
-      </w:r>
-      <w:r>
-        <w:rPr>
-          <w:rStyle w:val="NormalTok"/>
+        <w:rPr>
+          <w:rStyle w:val="NormalTok"/>
+        </w:rPr>
+        <w:t xml:space="preserve">      </w:t>
+      </w:r>
+      <w:r>
+        <w:rPr>
+          <w:rStyle w:val="FunctionTok"/>
+        </w:rPr>
+        <w:t xml:space="preserve">print</w:t>
+      </w:r>
+      <w:r>
+        <w:rPr>
+          <w:rStyle w:val="NormalTok"/>
+        </w:rPr>
+        <w:t xml:space="preserve">(</w:t>
+      </w:r>
+      <w:r>
+        <w:rPr>
+          <w:rStyle w:val="FunctionTok"/>
+        </w:rPr>
+        <w:t xml:space="preserve">ggarrange</w:t>
+      </w:r>
+      <w:r>
+        <w:rPr>
+          <w:rStyle w:val="NormalTok"/>
+        </w:rPr>
+        <w:t xml:space="preserve">(p1, t1, </w:t>
+      </w:r>
+      <w:r>
+        <w:rPr>
+          <w:rStyle w:val="AttributeTok"/>
+        </w:rPr>
+        <w:t xml:space="preserve">ncol=</w:t>
+      </w:r>
+      <w:r>
+        <w:rPr>
+          <w:rStyle w:val="DecValTok"/>
+        </w:rPr>
+        <w:t xml:space="preserve">1</w:t>
+      </w:r>
+      <w:r>
+        <w:rPr>
+          <w:rStyle w:val="NormalTok"/>
+        </w:rPr>
+        <w:t xml:space="preserve">, </w:t>
+      </w:r>
+      <w:r>
+        <w:rPr>
+          <w:rStyle w:val="AttributeTok"/>
+        </w:rPr>
+        <w:t xml:space="preserve">heights=</w:t>
+      </w:r>
+      <w:r>
+        <w:rPr>
+          <w:rStyle w:val="FunctionTok"/>
+        </w:rPr>
+        <w:t xml:space="preserve">c</w:t>
+      </w:r>
+      <w:r>
+        <w:rPr>
+          <w:rStyle w:val="NormalTok"/>
+        </w:rPr>
+        <w:t xml:space="preserve">(</w:t>
+      </w:r>
+      <w:r>
+        <w:rPr>
+          <w:rStyle w:val="FloatTok"/>
+        </w:rPr>
+        <w:t xml:space="preserve">0.85</w:t>
+      </w:r>
+      <w:r>
+        <w:rPr>
+          <w:rStyle w:val="NormalTok"/>
+        </w:rPr>
+        <w:t xml:space="preserve">, </w:t>
+      </w:r>
+      <w:r>
+        <w:rPr>
+          <w:rStyle w:val="FloatTok"/>
+        </w:rPr>
+        <w:t xml:space="preserve">0.15</w:t>
+      </w:r>
+      <w:r>
+        <w:rPr>
+          <w:rStyle w:val="NormalTok"/>
+        </w:rPr>
+        <w:t xml:space="preserve">)))</w:t>
+      </w:r>
+      <w:r>
+        <w:br/>
+      </w:r>
+      <w:r>
+        <w:rPr>
+          <w:rStyle w:val="NormalTok"/>
+        </w:rPr>
+        <w:t xml:space="preserve">      </w:t>
+      </w:r>
+      <w:r>
+        <w:rPr>
+          <w:rStyle w:val="FunctionTok"/>
+        </w:rPr>
+        <w:t xml:space="preserve">cat</w:t>
+      </w:r>
+      <w:r>
+        <w:rPr>
+          <w:rStyle w:val="NormalTok"/>
+        </w:rPr>
+        <w:t xml:space="preserve">(</w:t>
+      </w:r>
+      <w:r>
+        <w:rPr>
+          <w:rStyle w:val="StringTok"/>
+        </w:rPr>
+        <w:t xml:space="preserve">'</w:t>
+      </w:r>
+      <w:r>
+        <w:rPr>
+          <w:rStyle w:val="SpecialCharTok"/>
+        </w:rPr>
+        <w:t xml:space="preserve">\n</w:t>
+      </w:r>
+      <w:r>
+        <w:rPr>
+          <w:rStyle w:val="StringTok"/>
         </w:rPr>
         <w:t xml:space="preserve"> </w:t>
       </w:r>
       <w:r>
         <w:rPr>
-          <w:rStyle w:val="FunctionTok"/>
-        </w:rPr>
-        <w:t xml:space="preserve">paste0</w:t>
-      </w:r>
-      <w:r>
-        <w:rPr>
-          <w:rStyle w:val="NormalTok"/>
-        </w:rPr>
-        <w:t xml:space="preserve">(KT.Stats</w:t>
-      </w:r>
-      <w:r>
-        <w:rPr>
-          <w:rStyle w:val="SpecialCharTok"/>
-        </w:rPr>
-        <w:t xml:space="preserve">$</w:t>
-      </w:r>
-      <w:r>
-        <w:rPr>
-          <w:rStyle w:val="NormalTok"/>
-        </w:rPr>
-        <w:t xml:space="preserve">ProgramID[KT.Stats</w:t>
-      </w:r>
-      <w:r>
-        <w:rPr>
-          <w:rStyle w:val="SpecialCharTok"/>
-        </w:rPr>
-        <w:t xml:space="preserve">$</w:t>
-      </w:r>
-      <w:r>
-        <w:rPr>
-          <w:rStyle w:val="NormalTok"/>
-        </w:rPr>
-        <w:t xml:space="preserve">MonitoringID</w:t>
-      </w:r>
-      <w:r>
-        <w:rPr>
-          <w:rStyle w:val="SpecialCharTok"/>
-        </w:rPr>
-        <w:t xml:space="preserve">==</w:t>
-      </w:r>
-      <w:r>
-        <w:rPr>
-          <w:rStyle w:val="NormalTok"/>
-        </w:rPr>
-        <w:t xml:space="preserve">Mon_IDs[i]],</w:t>
-      </w:r>
-      <w:r>
-        <w:br/>
-      </w:r>
-      <w:r>
-        <w:rPr>
-          <w:rStyle w:val="NormalTok"/>
-        </w:rPr>
-        <w:t xml:space="preserve">         </w:t>
+          <w:rStyle w:val="SpecialCharTok"/>
+        </w:rPr>
+        <w:t xml:space="preserve">\n</w:t>
       </w:r>
       <w:r>
         <w:rPr>
           <w:rStyle w:val="StringTok"/>
         </w:rPr>
-        <w:t xml:space="preserve">" | "</w:t>
-      </w:r>
-      <w:r>
-        <w:rPr>
-          <w:rStyle w:val="NormalTok"/>
-        </w:rPr>
-        <w:t xml:space="preserve">, KT.Stats</w:t>
-      </w:r>
-      <w:r>
-        <w:rPr>
-          <w:rStyle w:val="SpecialCharTok"/>
-        </w:rPr>
-        <w:t xml:space="preserve">$</w:t>
-      </w:r>
-      <w:r>
-        <w:rPr>
-          <w:rStyle w:val="NormalTok"/>
-        </w:rPr>
-        <w:t xml:space="preserve">ProgramName[KT.Stats</w:t>
-      </w:r>
-      <w:r>
-        <w:rPr>
-          <w:rStyle w:val="SpecialCharTok"/>
-        </w:rPr>
-        <w:t xml:space="preserve">$</w:t>
-      </w:r>
-      <w:r>
-        <w:rPr>
-          <w:rStyle w:val="NormalTok"/>
-        </w:rPr>
-        <w:t xml:space="preserve">MonitoringID</w:t>
-      </w:r>
-      <w:r>
-        <w:rPr>
-          <w:rStyle w:val="SpecialCharTok"/>
-        </w:rPr>
-        <w:t xml:space="preserve">==</w:t>
-      </w:r>
-      <w:r>
-        <w:rPr>
-          <w:rStyle w:val="NormalTok"/>
-        </w:rPr>
-        <w:t xml:space="preserve">Mon_IDs[i]], </w:t>
+        <w:t xml:space="preserve"> </w:t>
+      </w:r>
+      <w:r>
+        <w:rPr>
+          <w:rStyle w:val="SpecialCharTok"/>
+        </w:rPr>
+        <w:t xml:space="preserve">\n</w:t>
       </w:r>
       <w:r>
         <w:rPr>
           <w:rStyle w:val="StringTok"/>
         </w:rPr>
-        <w:t xml:space="preserve">"</w:t>
-      </w:r>
-      <w:r>
-        <w:rPr>
-          <w:rStyle w:val="SpecialCharTok"/>
-        </w:rPr>
-        <w:t xml:space="preserve">\n</w:t>
-      </w:r>
-      <w:r>
-        <w:rPr>
-          <w:rStyle w:val="StringTok"/>
-        </w:rPr>
-        <w:t xml:space="preserve">"</w:t>
-      </w:r>
-      <w:r>
-        <w:rPr>
-          <w:rStyle w:val="NormalTok"/>
-        </w:rPr>
-        <w:t xml:space="preserve">,</w:t>
-      </w:r>
-      <w:r>
-        <w:br/>
-      </w:r>
-      <w:r>
-        <w:rPr>
-          <w:rStyle w:val="NormalTok"/>
-        </w:rPr>
-        <w:t xml:space="preserve">         KT.Stats</w:t>
-      </w:r>
-      <w:r>
-        <w:rPr>
-          <w:rStyle w:val="SpecialCharTok"/>
-        </w:rPr>
-        <w:t xml:space="preserve">$</w:t>
-      </w:r>
-      <w:r>
-        <w:rPr>
-          <w:rStyle w:val="NormalTok"/>
-        </w:rPr>
-        <w:t xml:space="preserve">ProgramLocationID[KT.Stats</w:t>
-      </w:r>
-      <w:r>
-        <w:rPr>
-          <w:rStyle w:val="SpecialCharTok"/>
-        </w:rPr>
-        <w:t xml:space="preserve">$</w:t>
-      </w:r>
-      <w:r>
-        <w:rPr>
-          <w:rStyle w:val="NormalTok"/>
-        </w:rPr>
-        <w:t xml:space="preserve">MonitoringID</w:t>
-      </w:r>
-      <w:r>
-        <w:rPr>
-          <w:rStyle w:val="SpecialCharTok"/>
-        </w:rPr>
-        <w:t xml:space="preserve">==</w:t>
-      </w:r>
-      <w:r>
-        <w:rPr>
-          <w:rStyle w:val="NormalTok"/>
-        </w:rPr>
-        <w:t xml:space="preserve">Mon_IDs[i]])</w:t>
+        <w:t xml:space="preserve">'</w:t>
+      </w:r>
+      <w:r>
+        <w:rPr>
+          <w:rStyle w:val="NormalTok"/>
+        </w:rPr>
+        <w:t xml:space="preserve">)</w:t>
       </w:r>
       <w:r>
         <w:br/>
@@ -21415,475 +23050,16 @@
         <w:t xml:space="preserve">      </w:t>
       </w:r>
       <w:r>
-        <w:br/>
-      </w:r>
-      <w:r>
-        <w:rPr>
-          <w:rStyle w:val="NormalTok"/>
-        </w:rPr>
-        <w:t xml:space="preserve">      p1 </w:t>
-      </w:r>
-      <w:r>
-        <w:rPr>
-          <w:rStyle w:val="OtherTok"/>
-        </w:rPr>
-        <w:t xml:space="preserve">&lt;-</w:t>
-      </w:r>
-      <w:r>
-        <w:rPr>
-          <w:rStyle w:val="NormalTok"/>
-        </w:rPr>
-        <w:t xml:space="preserve"> </w:t>
-      </w:r>
-      <w:r>
-        <w:rPr>
-          <w:rStyle w:val="FunctionTok"/>
-        </w:rPr>
-        <w:t xml:space="preserve">ggplot</w:t>
-      </w:r>
-      <w:r>
-        <w:rPr>
-          <w:rStyle w:val="NormalTok"/>
-        </w:rPr>
-        <w:t xml:space="preserve">(</w:t>
-      </w:r>
-      <w:r>
-        <w:rPr>
-          <w:rStyle w:val="AttributeTok"/>
-        </w:rPr>
-        <w:t xml:space="preserve">data=</w:t>
-      </w:r>
-      <w:r>
-        <w:rPr>
-          <w:rStyle w:val="NormalTok"/>
-        </w:rPr>
-        <w:t xml:space="preserve">plot_data,</w:t>
-      </w:r>
-      <w:r>
-        <w:br/>
-      </w:r>
-      <w:r>
-        <w:rPr>
-          <w:rStyle w:val="NormalTok"/>
-        </w:rPr>
-        <w:t xml:space="preserve">                   </w:t>
-      </w:r>
-      <w:r>
-        <w:rPr>
-          <w:rStyle w:val="FunctionTok"/>
-        </w:rPr>
-        <w:t xml:space="preserve">aes</w:t>
-      </w:r>
-      <w:r>
-        <w:rPr>
-          <w:rStyle w:val="NormalTok"/>
-        </w:rPr>
-        <w:t xml:space="preserve">(</w:t>
-      </w:r>
-      <w:r>
-        <w:rPr>
-          <w:rStyle w:val="AttributeTok"/>
-        </w:rPr>
-        <w:t xml:space="preserve">x=</w:t>
-      </w:r>
-      <w:r>
-        <w:rPr>
-          <w:rStyle w:val="NormalTok"/>
-        </w:rPr>
-        <w:t xml:space="preserve">DecDate, </w:t>
-      </w:r>
-      <w:r>
-        <w:rPr>
-          <w:rStyle w:val="AttributeTok"/>
-        </w:rPr>
-        <w:t xml:space="preserve">y=</w:t>
-      </w:r>
-      <w:r>
-        <w:rPr>
-          <w:rStyle w:val="NormalTok"/>
-        </w:rPr>
-        <w:t xml:space="preserve">ResultValue)) </w:t>
-      </w:r>
-      <w:r>
-        <w:rPr>
-          <w:rStyle w:val="SpecialCharTok"/>
-        </w:rPr>
-        <w:t xml:space="preserve">+</w:t>
-      </w:r>
-      <w:r>
-        <w:br/>
-      </w:r>
-      <w:r>
-        <w:rPr>
-          <w:rStyle w:val="NormalTok"/>
-        </w:rPr>
-        <w:t xml:space="preserve">         </w:t>
-      </w:r>
-      <w:r>
-        <w:rPr>
-          <w:rStyle w:val="FunctionTok"/>
-        </w:rPr>
-        <w:t xml:space="preserve">geom_point</w:t>
-      </w:r>
-      <w:r>
-        <w:rPr>
-          <w:rStyle w:val="NormalTok"/>
-        </w:rPr>
-        <w:t xml:space="preserve">(</w:t>
-      </w:r>
-      <w:r>
-        <w:rPr>
-          <w:rStyle w:val="AttributeTok"/>
-        </w:rPr>
-        <w:t xml:space="preserve">shape=</w:t>
-      </w:r>
-      <w:r>
-        <w:rPr>
-          <w:rStyle w:val="DecValTok"/>
-        </w:rPr>
-        <w:t xml:space="preserve">21</w:t>
-      </w:r>
-      <w:r>
-        <w:rPr>
-          <w:rStyle w:val="NormalTok"/>
-        </w:rPr>
-        <w:t xml:space="preserve">, </w:t>
-      </w:r>
-      <w:r>
-        <w:rPr>
-          <w:rStyle w:val="AttributeTok"/>
-        </w:rPr>
-        <w:t xml:space="preserve">size=</w:t>
-      </w:r>
-      <w:r>
-        <w:rPr>
-          <w:rStyle w:val="DecValTok"/>
-        </w:rPr>
-        <w:t xml:space="preserve">3</w:t>
-      </w:r>
-      <w:r>
-        <w:rPr>
-          <w:rStyle w:val="NormalTok"/>
-        </w:rPr>
-        <w:t xml:space="preserve">, </w:t>
-      </w:r>
-      <w:r>
-        <w:rPr>
-          <w:rStyle w:val="AttributeTok"/>
-        </w:rPr>
-        <w:t xml:space="preserve">color=</w:t>
-      </w:r>
-      <w:r>
-        <w:rPr>
-          <w:rStyle w:val="StringTok"/>
-        </w:rPr>
-        <w:t xml:space="preserve">"#333333"</w:t>
-      </w:r>
-      <w:r>
-        <w:rPr>
-          <w:rStyle w:val="NormalTok"/>
-        </w:rPr>
-        <w:t xml:space="preserve">, </w:t>
-      </w:r>
-      <w:r>
-        <w:rPr>
-          <w:rStyle w:val="AttributeTok"/>
-        </w:rPr>
-        <w:t xml:space="preserve">fill=</w:t>
-      </w:r>
-      <w:r>
-        <w:rPr>
-          <w:rStyle w:val="StringTok"/>
-        </w:rPr>
-        <w:t xml:space="preserve">"#cccccc"</w:t>
-      </w:r>
-      <w:r>
-        <w:rPr>
-          <w:rStyle w:val="NormalTok"/>
-        </w:rPr>
-        <w:t xml:space="preserve">,</w:t>
-      </w:r>
-      <w:r>
-        <w:br/>
-      </w:r>
-      <w:r>
-        <w:rPr>
-          <w:rStyle w:val="NormalTok"/>
-        </w:rPr>
-        <w:t xml:space="preserve">                    </w:t>
-      </w:r>
-      <w:r>
-        <w:rPr>
-          <w:rStyle w:val="AttributeTok"/>
-        </w:rPr>
-        <w:t xml:space="preserve">alpha=</w:t>
-      </w:r>
-      <w:r>
-        <w:rPr>
-          <w:rStyle w:val="FloatTok"/>
-        </w:rPr>
-        <w:t xml:space="preserve">0.75</w:t>
-      </w:r>
-      <w:r>
-        <w:rPr>
-          <w:rStyle w:val="NormalTok"/>
-        </w:rPr>
-        <w:t xml:space="preserve">) </w:t>
-      </w:r>
-      <w:r>
-        <w:rPr>
-          <w:rStyle w:val="SpecialCharTok"/>
-        </w:rPr>
-        <w:t xml:space="preserve">+</w:t>
-      </w:r>
-      <w:r>
-        <w:br/>
-      </w:r>
-      <w:r>
-        <w:rPr>
-          <w:rStyle w:val="NormalTok"/>
-        </w:rPr>
-        <w:t xml:space="preserve">         </w:t>
-      </w:r>
-      <w:r>
-        <w:rPr>
-          <w:rStyle w:val="FunctionTok"/>
-        </w:rPr>
-        <w:t xml:space="preserve">geom_abline</w:t>
-      </w:r>
-      <w:r>
-        <w:rPr>
-          <w:rStyle w:val="NormalTok"/>
-        </w:rPr>
-        <w:t xml:space="preserve">(</w:t>
-      </w:r>
-      <w:r>
-        <w:rPr>
-          <w:rStyle w:val="FunctionTok"/>
-        </w:rPr>
-        <w:t xml:space="preserve">aes</w:t>
-      </w:r>
-      <w:r>
-        <w:rPr>
-          <w:rStyle w:val="NormalTok"/>
-        </w:rPr>
-        <w:t xml:space="preserve">(</w:t>
-      </w:r>
-      <w:r>
-        <w:rPr>
-          <w:rStyle w:val="AttributeTok"/>
-        </w:rPr>
-        <w:t xml:space="preserve">slope=</w:t>
-      </w:r>
-      <w:r>
-        <w:rPr>
-          <w:rStyle w:val="NormalTok"/>
-        </w:rPr>
-        <w:t xml:space="preserve">s_slope, </w:t>
-      </w:r>
-      <w:r>
-        <w:rPr>
-          <w:rStyle w:val="AttributeTok"/>
-        </w:rPr>
-        <w:t xml:space="preserve">intercept=</w:t>
-      </w:r>
-      <w:r>
-        <w:rPr>
-          <w:rStyle w:val="NormalTok"/>
-        </w:rPr>
-        <w:t xml:space="preserve">s_int),</w:t>
-      </w:r>
-      <w:r>
-        <w:br/>
-      </w:r>
-      <w:r>
-        <w:rPr>
-          <w:rStyle w:val="NormalTok"/>
-        </w:rPr>
-        <w:t xml:space="preserve">                     </w:t>
-      </w:r>
-      <w:r>
-        <w:rPr>
-          <w:rStyle w:val="AttributeTok"/>
-        </w:rPr>
-        <w:t xml:space="preserve">color=</w:t>
-      </w:r>
-      <w:r>
-        <w:rPr>
-          <w:rStyle w:val="StringTok"/>
-        </w:rPr>
-        <w:t xml:space="preserve">"#000099"</w:t>
-      </w:r>
-      <w:r>
-        <w:rPr>
-          <w:rStyle w:val="NormalTok"/>
-        </w:rPr>
-        <w:t xml:space="preserve">, </w:t>
-      </w:r>
-      <w:r>
-        <w:rPr>
-          <w:rStyle w:val="AttributeTok"/>
-        </w:rPr>
-        <w:t xml:space="preserve">size=</w:t>
-      </w:r>
-      <w:r>
-        <w:rPr>
-          <w:rStyle w:val="FloatTok"/>
-        </w:rPr>
-        <w:t xml:space="preserve">1.2</w:t>
-      </w:r>
-      <w:r>
-        <w:rPr>
-          <w:rStyle w:val="NormalTok"/>
-        </w:rPr>
-        <w:t xml:space="preserve">, </w:t>
-      </w:r>
-      <w:r>
-        <w:rPr>
-          <w:rStyle w:val="AttributeTok"/>
-        </w:rPr>
-        <w:t xml:space="preserve">alpha=</w:t>
-      </w:r>
-      <w:r>
-        <w:rPr>
-          <w:rStyle w:val="FloatTok"/>
-        </w:rPr>
-        <w:t xml:space="preserve">0.7</w:t>
-      </w:r>
-      <w:r>
-        <w:rPr>
-          <w:rStyle w:val="NormalTok"/>
-        </w:rPr>
-        <w:t xml:space="preserve">) </w:t>
-      </w:r>
-      <w:r>
-        <w:rPr>
-          <w:rStyle w:val="SpecialCharTok"/>
-        </w:rPr>
-        <w:t xml:space="preserve">+</w:t>
-      </w:r>
-      <w:r>
-        <w:br/>
-      </w:r>
-      <w:r>
-        <w:rPr>
-          <w:rStyle w:val="NormalTok"/>
-        </w:rPr>
-        <w:t xml:space="preserve">         </w:t>
-      </w:r>
-      <w:r>
-        <w:rPr>
-          <w:rStyle w:val="FunctionTok"/>
-        </w:rPr>
-        <w:t xml:space="preserve">labs</w:t>
-      </w:r>
-      <w:r>
-        <w:rPr>
-          <w:rStyle w:val="NormalTok"/>
-        </w:rPr>
-        <w:t xml:space="preserve">(</w:t>
-      </w:r>
-      <w:r>
-        <w:rPr>
-          <w:rStyle w:val="AttributeTok"/>
-        </w:rPr>
-        <w:t xml:space="preserve">subtitle=</w:t>
-      </w:r>
-      <w:r>
-        <w:rPr>
-          <w:rStyle w:val="StringTok"/>
-        </w:rPr>
-        <w:t xml:space="preserve">"Autoscale"</w:t>
-      </w:r>
-      <w:r>
-        <w:rPr>
-          <w:rStyle w:val="NormalTok"/>
-        </w:rPr>
-        <w:t xml:space="preserve">,</w:t>
-      </w:r>
-      <w:r>
-        <w:br/>
-      </w:r>
-      <w:r>
-        <w:rPr>
-          <w:rStyle w:val="NormalTok"/>
-        </w:rPr>
-        <w:t xml:space="preserve">              </w:t>
-      </w:r>
-      <w:r>
-        <w:rPr>
-          <w:rStyle w:val="AttributeTok"/>
-        </w:rPr>
-        <w:t xml:space="preserve">x=</w:t>
-      </w:r>
-      <w:r>
-        <w:rPr>
-          <w:rStyle w:val="StringTok"/>
-        </w:rPr>
-        <w:t xml:space="preserve">"Year"</w:t>
-      </w:r>
-      <w:r>
-        <w:rPr>
-          <w:rStyle w:val="NormalTok"/>
-        </w:rPr>
-        <w:t xml:space="preserve">, </w:t>
-      </w:r>
-      <w:r>
-        <w:rPr>
-          <w:rStyle w:val="AttributeTok"/>
-        </w:rPr>
-        <w:t xml:space="preserve">y=</w:t>
-      </w:r>
-      <w:r>
-        <w:rPr>
-          <w:rStyle w:val="FunctionTok"/>
-        </w:rPr>
-        <w:t xml:space="preserve">paste0</w:t>
-      </w:r>
-      <w:r>
-        <w:rPr>
-          <w:rStyle w:val="NormalTok"/>
-        </w:rPr>
-        <w:t xml:space="preserve">(</w:t>
-      </w:r>
-      <w:r>
-        <w:rPr>
-          <w:rStyle w:val="StringTok"/>
-        </w:rPr>
-        <w:t xml:space="preserve">"Values ("</w:t>
-      </w:r>
-      <w:r>
-        <w:rPr>
-          <w:rStyle w:val="NormalTok"/>
-        </w:rPr>
-        <w:t xml:space="preserve">, unit, </w:t>
-      </w:r>
-      <w:r>
-        <w:rPr>
-          <w:rStyle w:val="StringTok"/>
-        </w:rPr>
-        <w:t xml:space="preserve">")"</w:t>
-      </w:r>
-      <w:r>
-        <w:rPr>
-          <w:rStyle w:val="NormalTok"/>
-        </w:rPr>
-        <w:t xml:space="preserve">)) </w:t>
-      </w:r>
-      <w:r>
-        <w:rPr>
-          <w:rStyle w:val="SpecialCharTok"/>
-        </w:rPr>
-        <w:t xml:space="preserve">+</w:t>
-      </w:r>
-      <w:r>
-        <w:br/>
-      </w:r>
-      <w:r>
-        <w:rPr>
-          <w:rStyle w:val="NormalTok"/>
-        </w:rPr>
-        <w:t xml:space="preserve">         plot_theme</w:t>
+        <w:rPr>
+          <w:rStyle w:val="FunctionTok"/>
+        </w:rPr>
+        <w:t xml:space="preserve">rm</w:t>
+      </w:r>
+      <w:r>
+        <w:rPr>
+          <w:rStyle w:val="NormalTok"/>
+        </w:rPr>
+        <w:t xml:space="preserve">(plot_data)</w:t>
       </w:r>
       <w:r>
         <w:br/>
@@ -21895,1333 +23071,16 @@
         <w:t xml:space="preserve">      </w:t>
       </w:r>
       <w:r>
-        <w:br/>
-      </w:r>
-      <w:r>
-        <w:rPr>
-          <w:rStyle w:val="NormalTok"/>
-        </w:rPr>
-        <w:t xml:space="preserve">      p2 </w:t>
-      </w:r>
-      <w:r>
-        <w:rPr>
-          <w:rStyle w:val="OtherTok"/>
-        </w:rPr>
-        <w:t xml:space="preserve">&lt;-</w:t>
-      </w:r>
-      <w:r>
-        <w:rPr>
-          <w:rStyle w:val="NormalTok"/>
-        </w:rPr>
-        <w:t xml:space="preserve"> </w:t>
-      </w:r>
-      <w:r>
-        <w:rPr>
-          <w:rStyle w:val="FunctionTok"/>
-        </w:rPr>
-        <w:t xml:space="preserve">ggplot</w:t>
-      </w:r>
-      <w:r>
-        <w:rPr>
-          <w:rStyle w:val="NormalTok"/>
-        </w:rPr>
-        <w:t xml:space="preserve">(</w:t>
-      </w:r>
-      <w:r>
-        <w:rPr>
-          <w:rStyle w:val="AttributeTok"/>
-        </w:rPr>
-        <w:t xml:space="preserve">data=</w:t>
-      </w:r>
-      <w:r>
-        <w:rPr>
-          <w:rStyle w:val="NormalTok"/>
-        </w:rPr>
-        <w:t xml:space="preserve">plot_data,</w:t>
-      </w:r>
-      <w:r>
-        <w:br/>
-      </w:r>
-      <w:r>
-        <w:rPr>
-          <w:rStyle w:val="NormalTok"/>
-        </w:rPr>
-        <w:t xml:space="preserve">                   </w:t>
-      </w:r>
-      <w:r>
-        <w:rPr>
-          <w:rStyle w:val="FunctionTok"/>
-        </w:rPr>
-        <w:t xml:space="preserve">aes</w:t>
-      </w:r>
-      <w:r>
-        <w:rPr>
-          <w:rStyle w:val="NormalTok"/>
-        </w:rPr>
-        <w:t xml:space="preserve">(</w:t>
-      </w:r>
-      <w:r>
-        <w:rPr>
-          <w:rStyle w:val="AttributeTok"/>
-        </w:rPr>
-        <w:t xml:space="preserve">x=</w:t>
-      </w:r>
-      <w:r>
-        <w:rPr>
-          <w:rStyle w:val="NormalTok"/>
-        </w:rPr>
-        <w:t xml:space="preserve">DecDate, </w:t>
-      </w:r>
-      <w:r>
-        <w:rPr>
-          <w:rStyle w:val="AttributeTok"/>
-        </w:rPr>
-        <w:t xml:space="preserve">y=</w:t>
-      </w:r>
-      <w:r>
-        <w:rPr>
-          <w:rStyle w:val="NormalTok"/>
-        </w:rPr>
-        <w:t xml:space="preserve">ResultValue)) </w:t>
-      </w:r>
-      <w:r>
-        <w:rPr>
-          <w:rStyle w:val="SpecialCharTok"/>
-        </w:rPr>
-        <w:t xml:space="preserve">+</w:t>
-      </w:r>
-      <w:r>
-        <w:br/>
-      </w:r>
-      <w:r>
-        <w:rPr>
-          <w:rStyle w:val="NormalTok"/>
-        </w:rPr>
-        <w:t xml:space="preserve">         </w:t>
-      </w:r>
-      <w:r>
-        <w:rPr>
-          <w:rStyle w:val="FunctionTok"/>
-        </w:rPr>
-        <w:t xml:space="preserve">geom_point</w:t>
-      </w:r>
-      <w:r>
-        <w:rPr>
-          <w:rStyle w:val="NormalTok"/>
-        </w:rPr>
-        <w:t xml:space="preserve">(</w:t>
-      </w:r>
-      <w:r>
-        <w:rPr>
-          <w:rStyle w:val="AttributeTok"/>
-        </w:rPr>
-        <w:t xml:space="preserve">shape=</w:t>
-      </w:r>
-      <w:r>
-        <w:rPr>
-          <w:rStyle w:val="DecValTok"/>
-        </w:rPr>
-        <w:t xml:space="preserve">21</w:t>
-      </w:r>
-      <w:r>
-        <w:rPr>
-          <w:rStyle w:val="NormalTok"/>
-        </w:rPr>
-        <w:t xml:space="preserve">, </w:t>
-      </w:r>
-      <w:r>
-        <w:rPr>
-          <w:rStyle w:val="AttributeTok"/>
-        </w:rPr>
-        <w:t xml:space="preserve">size=</w:t>
-      </w:r>
-      <w:r>
-        <w:rPr>
-          <w:rStyle w:val="DecValTok"/>
-        </w:rPr>
-        <w:t xml:space="preserve">3</w:t>
-      </w:r>
-      <w:r>
-        <w:rPr>
-          <w:rStyle w:val="NormalTok"/>
-        </w:rPr>
-        <w:t xml:space="preserve">, </w:t>
-      </w:r>
-      <w:r>
-        <w:rPr>
-          <w:rStyle w:val="AttributeTok"/>
-        </w:rPr>
-        <w:t xml:space="preserve">color=</w:t>
-      </w:r>
-      <w:r>
-        <w:rPr>
-          <w:rStyle w:val="StringTok"/>
-        </w:rPr>
-        <w:t xml:space="preserve">"#333333"</w:t>
-      </w:r>
-      <w:r>
-        <w:rPr>
-          <w:rStyle w:val="NormalTok"/>
-        </w:rPr>
-        <w:t xml:space="preserve">, </w:t>
-      </w:r>
-      <w:r>
-        <w:rPr>
-          <w:rStyle w:val="AttributeTok"/>
-        </w:rPr>
-        <w:t xml:space="preserve">fill=</w:t>
-      </w:r>
-      <w:r>
-        <w:rPr>
-          <w:rStyle w:val="StringTok"/>
-        </w:rPr>
-        <w:t xml:space="preserve">"#cccccc"</w:t>
-      </w:r>
-      <w:r>
-        <w:rPr>
-          <w:rStyle w:val="NormalTok"/>
-        </w:rPr>
-        <w:t xml:space="preserve">,</w:t>
-      </w:r>
-      <w:r>
-        <w:br/>
-      </w:r>
-      <w:r>
-        <w:rPr>
-          <w:rStyle w:val="NormalTok"/>
-        </w:rPr>
-        <w:t xml:space="preserve">                    </w:t>
-      </w:r>
-      <w:r>
-        <w:rPr>
-          <w:rStyle w:val="AttributeTok"/>
-        </w:rPr>
-        <w:t xml:space="preserve">alpha=</w:t>
-      </w:r>
-      <w:r>
-        <w:rPr>
-          <w:rStyle w:val="FloatTok"/>
-        </w:rPr>
-        <w:t xml:space="preserve">0.75</w:t>
-      </w:r>
-      <w:r>
-        <w:rPr>
-          <w:rStyle w:val="NormalTok"/>
-        </w:rPr>
-        <w:t xml:space="preserve">) </w:t>
-      </w:r>
-      <w:r>
-        <w:rPr>
-          <w:rStyle w:val="SpecialCharTok"/>
-        </w:rPr>
-        <w:t xml:space="preserve">+</w:t>
-      </w:r>
-      <w:r>
-        <w:br/>
-      </w:r>
-      <w:r>
-        <w:rPr>
-          <w:rStyle w:val="NormalTok"/>
-        </w:rPr>
-        <w:t xml:space="preserve">         </w:t>
-      </w:r>
-      <w:r>
-        <w:rPr>
-          <w:rStyle w:val="FunctionTok"/>
-        </w:rPr>
-        <w:t xml:space="preserve">geom_abline</w:t>
-      </w:r>
-      <w:r>
-        <w:rPr>
-          <w:rStyle w:val="NormalTok"/>
-        </w:rPr>
-        <w:t xml:space="preserve">(</w:t>
-      </w:r>
-      <w:r>
-        <w:rPr>
-          <w:rStyle w:val="FunctionTok"/>
-        </w:rPr>
-        <w:t xml:space="preserve">aes</w:t>
-      </w:r>
-      <w:r>
-        <w:rPr>
-          <w:rStyle w:val="NormalTok"/>
-        </w:rPr>
-        <w:t xml:space="preserve">(</w:t>
-      </w:r>
-      <w:r>
-        <w:rPr>
-          <w:rStyle w:val="AttributeTok"/>
-        </w:rPr>
-        <w:t xml:space="preserve">slope=</w:t>
-      </w:r>
-      <w:r>
-        <w:rPr>
-          <w:rStyle w:val="NormalTok"/>
-        </w:rPr>
-        <w:t xml:space="preserve">s_slope, </w:t>
-      </w:r>
-      <w:r>
-        <w:rPr>
-          <w:rStyle w:val="AttributeTok"/>
-        </w:rPr>
-        <w:t xml:space="preserve">intercept=</w:t>
-      </w:r>
-      <w:r>
-        <w:rPr>
-          <w:rStyle w:val="NormalTok"/>
-        </w:rPr>
-        <w:t xml:space="preserve">s_int),</w:t>
-      </w:r>
-      <w:r>
-        <w:br/>
-      </w:r>
-      <w:r>
-        <w:rPr>
-          <w:rStyle w:val="NormalTok"/>
-        </w:rPr>
-        <w:t xml:space="preserve">                     </w:t>
-      </w:r>
-      <w:r>
-        <w:rPr>
-          <w:rStyle w:val="AttributeTok"/>
-        </w:rPr>
-        <w:t xml:space="preserve">color=</w:t>
-      </w:r>
-      <w:r>
-        <w:rPr>
-          <w:rStyle w:val="StringTok"/>
-        </w:rPr>
-        <w:t xml:space="preserve">"#000099"</w:t>
-      </w:r>
-      <w:r>
-        <w:rPr>
-          <w:rStyle w:val="NormalTok"/>
-        </w:rPr>
-        <w:t xml:space="preserve">, </w:t>
-      </w:r>
-      <w:r>
-        <w:rPr>
-          <w:rStyle w:val="AttributeTok"/>
-        </w:rPr>
-        <w:t xml:space="preserve">size=</w:t>
-      </w:r>
-      <w:r>
-        <w:rPr>
-          <w:rStyle w:val="FloatTok"/>
-        </w:rPr>
-        <w:t xml:space="preserve">1.2</w:t>
-      </w:r>
-      <w:r>
-        <w:rPr>
-          <w:rStyle w:val="NormalTok"/>
-        </w:rPr>
-        <w:t xml:space="preserve">, </w:t>
-      </w:r>
-      <w:r>
-        <w:rPr>
-          <w:rStyle w:val="AttributeTok"/>
-        </w:rPr>
-        <w:t xml:space="preserve">alpha=</w:t>
-      </w:r>
-      <w:r>
-        <w:rPr>
-          <w:rStyle w:val="FloatTok"/>
-        </w:rPr>
-        <w:t xml:space="preserve">0.7</w:t>
-      </w:r>
-      <w:r>
-        <w:rPr>
-          <w:rStyle w:val="NormalTok"/>
-        </w:rPr>
-        <w:t xml:space="preserve">) </w:t>
-      </w:r>
-      <w:r>
-        <w:rPr>
-          <w:rStyle w:val="SpecialCharTok"/>
-        </w:rPr>
-        <w:t xml:space="preserve">+</w:t>
-      </w:r>
-      <w:r>
-        <w:br/>
-      </w:r>
-      <w:r>
-        <w:rPr>
-          <w:rStyle w:val="NormalTok"/>
-        </w:rPr>
-        <w:t xml:space="preserve">         </w:t>
-      </w:r>
-      <w:r>
-        <w:rPr>
-          <w:rStyle w:val="FunctionTok"/>
-        </w:rPr>
-        <w:t xml:space="preserve">ylim</w:t>
-      </w:r>
-      <w:r>
-        <w:rPr>
-          <w:rStyle w:val="NormalTok"/>
-        </w:rPr>
-        <w:t xml:space="preserve">(min_RV</w:t>
-      </w:r>
-      <w:r>
-        <w:rPr>
-          <w:rStyle w:val="FloatTok"/>
-        </w:rPr>
-        <w:t xml:space="preserve">-0.1</w:t>
-      </w:r>
-      <w:r>
-        <w:rPr>
-          <w:rStyle w:val="SpecialCharTok"/>
-        </w:rPr>
-        <w:t xml:space="preserve">*</w:t>
-      </w:r>
-      <w:r>
-        <w:rPr>
-          <w:rStyle w:val="NormalTok"/>
-        </w:rPr>
-        <w:t xml:space="preserve">y_scale, y_scale) </w:t>
-      </w:r>
-      <w:r>
-        <w:rPr>
-          <w:rStyle w:val="SpecialCharTok"/>
-        </w:rPr>
-        <w:t xml:space="preserve">+</w:t>
-      </w:r>
-      <w:r>
-        <w:br/>
-      </w:r>
-      <w:r>
-        <w:rPr>
-          <w:rStyle w:val="NormalTok"/>
-        </w:rPr>
-        <w:t xml:space="preserve">         </w:t>
-      </w:r>
-      <w:r>
-        <w:rPr>
-          <w:rStyle w:val="FunctionTok"/>
-        </w:rPr>
-        <w:t xml:space="preserve">labs</w:t>
-      </w:r>
-      <w:r>
-        <w:rPr>
-          <w:rStyle w:val="NormalTok"/>
-        </w:rPr>
-        <w:t xml:space="preserve">(</w:t>
-      </w:r>
-      <w:r>
-        <w:rPr>
-          <w:rStyle w:val="AttributeTok"/>
-        </w:rPr>
-        <w:t xml:space="preserve">subtitle=</w:t>
-      </w:r>
-      <w:r>
-        <w:rPr>
-          <w:rStyle w:val="StringTok"/>
-        </w:rPr>
-        <w:t xml:space="preserve">"Scaled to 4x Standard Deviation"</w:t>
-      </w:r>
-      <w:r>
-        <w:rPr>
-          <w:rStyle w:val="NormalTok"/>
-        </w:rPr>
-        <w:t xml:space="preserve">,</w:t>
-      </w:r>
-      <w:r>
-        <w:br/>
-      </w:r>
-      <w:r>
-        <w:rPr>
-          <w:rStyle w:val="NormalTok"/>
-        </w:rPr>
-        <w:t xml:space="preserve">              </w:t>
-      </w:r>
-      <w:r>
-        <w:rPr>
-          <w:rStyle w:val="AttributeTok"/>
-        </w:rPr>
-        <w:t xml:space="preserve">x=</w:t>
-      </w:r>
-      <w:r>
-        <w:rPr>
-          <w:rStyle w:val="StringTok"/>
-        </w:rPr>
-        <w:t xml:space="preserve">"Year"</w:t>
-      </w:r>
-      <w:r>
-        <w:rPr>
-          <w:rStyle w:val="NormalTok"/>
-        </w:rPr>
-        <w:t xml:space="preserve">, </w:t>
-      </w:r>
-      <w:r>
-        <w:rPr>
-          <w:rStyle w:val="AttributeTok"/>
-        </w:rPr>
-        <w:t xml:space="preserve">y=</w:t>
-      </w:r>
-      <w:r>
-        <w:rPr>
-          <w:rStyle w:val="FunctionTok"/>
-        </w:rPr>
-        <w:t xml:space="preserve">paste0</w:t>
-      </w:r>
-      <w:r>
-        <w:rPr>
-          <w:rStyle w:val="NormalTok"/>
-        </w:rPr>
-        <w:t xml:space="preserve">(</w:t>
-      </w:r>
-      <w:r>
-        <w:rPr>
-          <w:rStyle w:val="StringTok"/>
-        </w:rPr>
-        <w:t xml:space="preserve">"Values ("</w:t>
-      </w:r>
-      <w:r>
-        <w:rPr>
-          <w:rStyle w:val="NormalTok"/>
-        </w:rPr>
-        <w:t xml:space="preserve">, unit, </w:t>
-      </w:r>
-      <w:r>
-        <w:rPr>
-          <w:rStyle w:val="StringTok"/>
-        </w:rPr>
-        <w:t xml:space="preserve">")"</w:t>
-      </w:r>
-      <w:r>
-        <w:rPr>
-          <w:rStyle w:val="NormalTok"/>
-        </w:rPr>
-        <w:t xml:space="preserve">)) </w:t>
-      </w:r>
-      <w:r>
-        <w:rPr>
-          <w:rStyle w:val="SpecialCharTok"/>
-        </w:rPr>
-        <w:t xml:space="preserve">+</w:t>
-      </w:r>
-      <w:r>
-        <w:br/>
-      </w:r>
-      <w:r>
-        <w:rPr>
-          <w:rStyle w:val="NormalTok"/>
-        </w:rPr>
-        <w:t xml:space="preserve">         plot_theme</w:t>
-      </w:r>
-      <w:r>
-        <w:br/>
-      </w:r>
-      <w:r>
-        <w:rPr>
-          <w:rStyle w:val="NormalTok"/>
-        </w:rPr>
-        <w:t xml:space="preserve">      </w:t>
-      </w:r>
-      <w:r>
-        <w:br/>
-      </w:r>
-      <w:r>
-        <w:rPr>
-          <w:rStyle w:val="NormalTok"/>
-        </w:rPr>
-        <w:t xml:space="preserve">      KTset </w:t>
-      </w:r>
-      <w:r>
-        <w:rPr>
-          <w:rStyle w:val="OtherTok"/>
-        </w:rPr>
-        <w:t xml:space="preserve">&lt;-</w:t>
-      </w:r>
-      <w:r>
-        <w:rPr>
-          <w:rStyle w:val="NormalTok"/>
-        </w:rPr>
-        <w:t xml:space="preserve"> </w:t>
-      </w:r>
-      <w:r>
-        <w:rPr>
-          <w:rStyle w:val="FunctionTok"/>
-        </w:rPr>
-        <w:t xml:space="preserve">ggarrange</w:t>
-      </w:r>
-      <w:r>
-        <w:rPr>
-          <w:rStyle w:val="NormalTok"/>
-        </w:rPr>
-        <w:t xml:space="preserve">(p1, p2, </w:t>
-      </w:r>
-      <w:r>
-        <w:rPr>
-          <w:rStyle w:val="AttributeTok"/>
-        </w:rPr>
-        <w:t xml:space="preserve">ncol=</w:t>
-      </w:r>
-      <w:r>
-        <w:rPr>
-          <w:rStyle w:val="DecValTok"/>
-        </w:rPr>
-        <w:t xml:space="preserve">1</w:t>
-      </w:r>
-      <w:r>
-        <w:rPr>
-          <w:rStyle w:val="NormalTok"/>
-        </w:rPr>
-        <w:t xml:space="preserve">, </w:t>
-      </w:r>
-      <w:r>
-        <w:rPr>
-          <w:rStyle w:val="AttributeTok"/>
-        </w:rPr>
-        <w:t xml:space="preserve">heights=</w:t>
-      </w:r>
-      <w:r>
-        <w:rPr>
-          <w:rStyle w:val="FunctionTok"/>
-        </w:rPr>
-        <w:t xml:space="preserve">c</w:t>
-      </w:r>
-      <w:r>
-        <w:rPr>
-          <w:rStyle w:val="NormalTok"/>
-        </w:rPr>
-        <w:t xml:space="preserve">(</w:t>
-      </w:r>
-      <w:r>
-        <w:rPr>
-          <w:rStyle w:val="DecValTok"/>
-        </w:rPr>
-        <w:t xml:space="preserve">1</w:t>
-      </w:r>
-      <w:r>
-        <w:rPr>
-          <w:rStyle w:val="NormalTok"/>
-        </w:rPr>
-        <w:t xml:space="preserve">, </w:t>
-      </w:r>
-      <w:r>
-        <w:rPr>
-          <w:rStyle w:val="DecValTok"/>
-        </w:rPr>
-        <w:t xml:space="preserve">1</w:t>
-      </w:r>
-      <w:r>
-        <w:rPr>
-          <w:rStyle w:val="NormalTok"/>
-        </w:rPr>
-        <w:t xml:space="preserve">))</w:t>
-      </w:r>
-      <w:r>
-        <w:br/>
-      </w:r>
-      <w:r>
-        <w:rPr>
-          <w:rStyle w:val="NormalTok"/>
-        </w:rPr>
-        <w:t xml:space="preserve">      </w:t>
-      </w:r>
-      <w:r>
-        <w:br/>
-      </w:r>
-      <w:r>
-        <w:rPr>
-          <w:rStyle w:val="NormalTok"/>
-        </w:rPr>
-        <w:t xml:space="preserve">      p0 </w:t>
-      </w:r>
-      <w:r>
-        <w:rPr>
-          <w:rStyle w:val="OtherTok"/>
-        </w:rPr>
-        <w:t xml:space="preserve">&lt;-</w:t>
-      </w:r>
-      <w:r>
-        <w:rPr>
-          <w:rStyle w:val="NormalTok"/>
-        </w:rPr>
-        <w:t xml:space="preserve"> </w:t>
-      </w:r>
-      <w:r>
-        <w:rPr>
-          <w:rStyle w:val="FunctionTok"/>
-        </w:rPr>
-        <w:t xml:space="preserve">ggplot</w:t>
-      </w:r>
-      <w:r>
-        <w:rPr>
-          <w:rStyle w:val="NormalTok"/>
-        </w:rPr>
-        <w:t xml:space="preserve">() </w:t>
-      </w:r>
-      <w:r>
-        <w:rPr>
-          <w:rStyle w:val="SpecialCharTok"/>
-        </w:rPr>
-        <w:t xml:space="preserve">+</w:t>
-      </w:r>
-      <w:r>
-        <w:rPr>
-          <w:rStyle w:val="NormalTok"/>
-        </w:rPr>
-        <w:t xml:space="preserve"> </w:t>
-      </w:r>
-      <w:r>
-        <w:rPr>
-          <w:rStyle w:val="FunctionTok"/>
-        </w:rPr>
-        <w:t xml:space="preserve">labs</w:t>
-      </w:r>
-      <w:r>
-        <w:rPr>
-          <w:rStyle w:val="NormalTok"/>
-        </w:rPr>
-        <w:t xml:space="preserve">(</w:t>
-      </w:r>
-      <w:r>
-        <w:rPr>
-          <w:rStyle w:val="AttributeTok"/>
-        </w:rPr>
-        <w:t xml:space="preserve">title=</w:t>
-      </w:r>
-      <w:r>
-        <w:rPr>
-          <w:rStyle w:val="FunctionTok"/>
-        </w:rPr>
-        <w:t xml:space="preserve">paste0</w:t>
-      </w:r>
-      <w:r>
-        <w:rPr>
-          <w:rStyle w:val="NormalTok"/>
-        </w:rPr>
-        <w:t xml:space="preserve">(MA_name, </w:t>
-      </w:r>
-      <w:r>
-        <w:rPr>
-          <w:rStyle w:val="StringTok"/>
-        </w:rPr>
-        <w:t xml:space="preserve">"</w:t>
-      </w:r>
-      <w:r>
-        <w:rPr>
-          <w:rStyle w:val="SpecialCharTok"/>
-        </w:rPr>
-        <w:t xml:space="preserve">\n</w:t>
-      </w:r>
-      <w:r>
-        <w:rPr>
-          <w:rStyle w:val="StringTok"/>
-        </w:rPr>
-        <w:t xml:space="preserve">"</w:t>
-      </w:r>
-      <w:r>
-        <w:rPr>
-          <w:rStyle w:val="NormalTok"/>
-        </w:rPr>
-        <w:t xml:space="preserve">, Mon_name)) </w:t>
-      </w:r>
-      <w:r>
-        <w:rPr>
-          <w:rStyle w:val="SpecialCharTok"/>
-        </w:rPr>
-        <w:t xml:space="preserve">+</w:t>
-      </w:r>
-      <w:r>
-        <w:br/>
-      </w:r>
-      <w:r>
-        <w:rPr>
-          <w:rStyle w:val="NormalTok"/>
-        </w:rPr>
-        <w:t xml:space="preserve">         plot_theme </w:t>
-      </w:r>
-      <w:r>
-        <w:rPr>
-          <w:rStyle w:val="SpecialCharTok"/>
-        </w:rPr>
-        <w:t xml:space="preserve">+</w:t>
-      </w:r>
-      <w:r>
-        <w:rPr>
-          <w:rStyle w:val="NormalTok"/>
-        </w:rPr>
-        <w:t xml:space="preserve"> </w:t>
-      </w:r>
-      <w:r>
-        <w:rPr>
-          <w:rStyle w:val="FunctionTok"/>
-        </w:rPr>
-        <w:t xml:space="preserve">theme</w:t>
-      </w:r>
-      <w:r>
-        <w:rPr>
-          <w:rStyle w:val="NormalTok"/>
-        </w:rPr>
-        <w:t xml:space="preserve">(</w:t>
-      </w:r>
-      <w:r>
-        <w:rPr>
-          <w:rStyle w:val="AttributeTok"/>
-        </w:rPr>
-        <w:t xml:space="preserve">panel.border=</w:t>
-      </w:r>
-      <w:r>
-        <w:rPr>
-          <w:rStyle w:val="FunctionTok"/>
-        </w:rPr>
-        <w:t xml:space="preserve">element_blank</w:t>
-      </w:r>
-      <w:r>
-        <w:rPr>
-          <w:rStyle w:val="NormalTok"/>
-        </w:rPr>
-        <w:t xml:space="preserve">(),</w:t>
-      </w:r>
-      <w:r>
-        <w:br/>
-      </w:r>
-      <w:r>
-        <w:rPr>
-          <w:rStyle w:val="NormalTok"/>
-        </w:rPr>
-        <w:t xml:space="preserve">                            </w:t>
-      </w:r>
-      <w:r>
-        <w:rPr>
-          <w:rStyle w:val="AttributeTok"/>
-        </w:rPr>
-        <w:t xml:space="preserve">panel.grid.major=</w:t>
-      </w:r>
-      <w:r>
-        <w:rPr>
-          <w:rStyle w:val="FunctionTok"/>
-        </w:rPr>
-        <w:t xml:space="preserve">element_blank</w:t>
-      </w:r>
-      <w:r>
-        <w:rPr>
-          <w:rStyle w:val="NormalTok"/>
-        </w:rPr>
-        <w:t xml:space="preserve">(),</w:t>
-      </w:r>
-      <w:r>
-        <w:br/>
-      </w:r>
-      <w:r>
-        <w:rPr>
-          <w:rStyle w:val="NormalTok"/>
-        </w:rPr>
-        <w:t xml:space="preserve">                            </w:t>
-      </w:r>
-      <w:r>
-        <w:rPr>
-          <w:rStyle w:val="AttributeTok"/>
-        </w:rPr>
-        <w:t xml:space="preserve">panel.grid.minor=</w:t>
-      </w:r>
-      <w:r>
-        <w:rPr>
-          <w:rStyle w:val="FunctionTok"/>
-        </w:rPr>
-        <w:t xml:space="preserve">element_blank</w:t>
-      </w:r>
-      <w:r>
-        <w:rPr>
-          <w:rStyle w:val="NormalTok"/>
-        </w:rPr>
-        <w:t xml:space="preserve">(),</w:t>
-      </w:r>
-      <w:r>
-        <w:br/>
-      </w:r>
-      <w:r>
-        <w:rPr>
-          <w:rStyle w:val="NormalTok"/>
-        </w:rPr>
-        <w:t xml:space="preserve">                            </w:t>
-      </w:r>
-      <w:r>
-        <w:rPr>
-          <w:rStyle w:val="AttributeTok"/>
-        </w:rPr>
-        <w:t xml:space="preserve">axis.line=</w:t>
-      </w:r>
-      <w:r>
-        <w:rPr>
-          <w:rStyle w:val="FunctionTok"/>
-        </w:rPr>
-        <w:t xml:space="preserve">element_blank</w:t>
-      </w:r>
-      <w:r>
-        <w:rPr>
-          <w:rStyle w:val="NormalTok"/>
-        </w:rPr>
-        <w:t xml:space="preserve">())</w:t>
-      </w:r>
-      <w:r>
-        <w:br/>
-      </w:r>
-      <w:r>
-        <w:rPr>
-          <w:rStyle w:val="NormalTok"/>
-        </w:rPr>
-        <w:t xml:space="preserve">      </w:t>
-      </w:r>
-      <w:r>
-        <w:br/>
-      </w:r>
-      <w:r>
-        <w:rPr>
-          <w:rStyle w:val="NormalTok"/>
-        </w:rPr>
-        <w:t xml:space="preserve">      </w:t>
-      </w:r>
-      <w:r>
-        <w:rPr>
-          <w:rStyle w:val="FunctionTok"/>
-        </w:rPr>
-        <w:t xml:space="preserve">print</w:t>
-      </w:r>
-      <w:r>
-        <w:rPr>
-          <w:rStyle w:val="NormalTok"/>
-        </w:rPr>
-        <w:t xml:space="preserve">(</w:t>
-      </w:r>
-      <w:r>
-        <w:rPr>
-          <w:rStyle w:val="FunctionTok"/>
-        </w:rPr>
-        <w:t xml:space="preserve">ggarrange</w:t>
-      </w:r>
-      <w:r>
-        <w:rPr>
-          <w:rStyle w:val="NormalTok"/>
-        </w:rPr>
-        <w:t xml:space="preserve">(p0, KTset, </w:t>
-      </w:r>
-      <w:r>
-        <w:rPr>
-          <w:rStyle w:val="AttributeTok"/>
-        </w:rPr>
-        <w:t xml:space="preserve">ncol=</w:t>
-      </w:r>
-      <w:r>
-        <w:rPr>
-          <w:rStyle w:val="DecValTok"/>
-        </w:rPr>
-        <w:t xml:space="preserve">1</w:t>
-      </w:r>
-      <w:r>
-        <w:rPr>
-          <w:rStyle w:val="NormalTok"/>
-        </w:rPr>
-        <w:t xml:space="preserve">, </w:t>
-      </w:r>
-      <w:r>
-        <w:rPr>
-          <w:rStyle w:val="AttributeTok"/>
-        </w:rPr>
-        <w:t xml:space="preserve">heights=</w:t>
-      </w:r>
-      <w:r>
-        <w:rPr>
-          <w:rStyle w:val="FunctionTok"/>
-        </w:rPr>
-        <w:t xml:space="preserve">c</w:t>
-      </w:r>
-      <w:r>
-        <w:rPr>
-          <w:rStyle w:val="NormalTok"/>
-        </w:rPr>
-        <w:t xml:space="preserve">(</w:t>
-      </w:r>
-      <w:r>
-        <w:rPr>
-          <w:rStyle w:val="FloatTok"/>
-        </w:rPr>
-        <w:t xml:space="preserve">0.1</w:t>
-      </w:r>
-      <w:r>
-        <w:rPr>
-          <w:rStyle w:val="NormalTok"/>
-        </w:rPr>
-        <w:t xml:space="preserve">, </w:t>
-      </w:r>
-      <w:r>
-        <w:rPr>
-          <w:rStyle w:val="DecValTok"/>
-        </w:rPr>
-        <w:t xml:space="preserve">1</w:t>
-      </w:r>
-      <w:r>
-        <w:rPr>
-          <w:rStyle w:val="NormalTok"/>
-        </w:rPr>
-        <w:t xml:space="preserve">)))</w:t>
-      </w:r>
-      <w:r>
-        <w:br/>
-      </w:r>
-      <w:r>
-        <w:rPr>
-          <w:rStyle w:val="NormalTok"/>
-        </w:rPr>
-        <w:t xml:space="preserve">      </w:t>
-      </w:r>
-      <w:r>
-        <w:rPr>
-          <w:rStyle w:val="FunctionTok"/>
-        </w:rPr>
-        <w:t xml:space="preserve">cat</w:t>
-      </w:r>
-      <w:r>
-        <w:rPr>
-          <w:rStyle w:val="NormalTok"/>
-        </w:rPr>
-        <w:t xml:space="preserve">(</w:t>
-      </w:r>
-      <w:r>
-        <w:rPr>
-          <w:rStyle w:val="StringTok"/>
-        </w:rPr>
-        <w:t xml:space="preserve">'</w:t>
-      </w:r>
-      <w:r>
-        <w:rPr>
-          <w:rStyle w:val="SpecialCharTok"/>
-        </w:rPr>
-        <w:t xml:space="preserve">\n</w:t>
-      </w:r>
-      <w:r>
-        <w:rPr>
-          <w:rStyle w:val="StringTok"/>
-        </w:rPr>
-        <w:t xml:space="preserve">'</w:t>
-      </w:r>
-      <w:r>
-        <w:rPr>
-          <w:rStyle w:val="NormalTok"/>
-        </w:rPr>
-        <w:t xml:space="preserve">)</w:t>
-      </w:r>
-      <w:r>
-        <w:br/>
-      </w:r>
-      <w:r>
-        <w:rPr>
-          <w:rStyle w:val="NormalTok"/>
-        </w:rPr>
-        <w:t xml:space="preserve">      </w:t>
-      </w:r>
-      <w:r>
-        <w:rPr>
-          <w:rStyle w:val="FunctionTok"/>
-        </w:rPr>
-        <w:t xml:space="preserve">print</w:t>
-      </w:r>
-      <w:r>
-        <w:rPr>
-          <w:rStyle w:val="NormalTok"/>
-        </w:rPr>
-        <w:t xml:space="preserve">(KT.Stats[KT.Stats</w:t>
-      </w:r>
-      <w:r>
-        <w:rPr>
-          <w:rStyle w:val="SpecialCharTok"/>
-        </w:rPr>
-        <w:t xml:space="preserve">$</w:t>
-      </w:r>
-      <w:r>
-        <w:rPr>
-          <w:rStyle w:val="NormalTok"/>
-        </w:rPr>
-        <w:t xml:space="preserve">MonitoringID</w:t>
-      </w:r>
-      <w:r>
-        <w:rPr>
-          <w:rStyle w:val="SpecialCharTok"/>
-        </w:rPr>
-        <w:t xml:space="preserve">==</w:t>
-      </w:r>
-      <w:r>
-        <w:rPr>
-          <w:rStyle w:val="NormalTok"/>
-        </w:rPr>
-        <w:t xml:space="preserve">Mon_IDs[i], ] </w:t>
-      </w:r>
-      <w:r>
-        <w:rPr>
-          <w:rStyle w:val="SpecialCharTok"/>
-        </w:rPr>
-        <w:t xml:space="preserve">%&gt;%</w:t>
-      </w:r>
-      <w:r>
-        <w:br/>
-      </w:r>
-      <w:r>
-        <w:rPr>
-          <w:rStyle w:val="NormalTok"/>
-        </w:rPr>
-        <w:t xml:space="preserve">         </w:t>
-      </w:r>
-      <w:r>
-        <w:rPr>
-          <w:rStyle w:val="FunctionTok"/>
-        </w:rPr>
-        <w:t xml:space="preserve">select</w:t>
-      </w:r>
-      <w:r>
-        <w:rPr>
-          <w:rStyle w:val="NormalTok"/>
-        </w:rPr>
-        <w:t xml:space="preserve">(N_Data, Median, tau, SennSlope, SennIntercept, p, Trend) </w:t>
-      </w:r>
-      <w:r>
-        <w:rPr>
-          <w:rStyle w:val="SpecialCharTok"/>
-        </w:rPr>
-        <w:t xml:space="preserve">%&gt;%</w:t>
-      </w:r>
-      <w:r>
-        <w:br/>
-      </w:r>
-      <w:r>
-        <w:rPr>
-          <w:rStyle w:val="NormalTok"/>
-        </w:rPr>
-        <w:t xml:space="preserve">         </w:t>
-      </w:r>
-      <w:r>
-        <w:rPr>
-          <w:rStyle w:val="FunctionTok"/>
-        </w:rPr>
-        <w:t xml:space="preserve">kable</w:t>
-      </w:r>
-      <w:r>
-        <w:rPr>
-          <w:rStyle w:val="NormalTok"/>
-        </w:rPr>
-        <w:t xml:space="preserve">(</w:t>
-      </w:r>
-      <w:r>
-        <w:rPr>
-          <w:rStyle w:val="AttributeTok"/>
-        </w:rPr>
-        <w:t xml:space="preserve">format=</w:t>
-      </w:r>
-      <w:r>
-        <w:rPr>
-          <w:rStyle w:val="StringTok"/>
-        </w:rPr>
-        <w:t xml:space="preserve">"latex"</w:t>
-      </w:r>
-      <w:r>
-        <w:rPr>
-          <w:rStyle w:val="NormalTok"/>
-        </w:rPr>
-        <w:t xml:space="preserve">) </w:t>
-      </w:r>
-      <w:r>
-        <w:rPr>
-          <w:rStyle w:val="SpecialCharTok"/>
-        </w:rPr>
-        <w:t xml:space="preserve">%&gt;%</w:t>
-      </w:r>
-      <w:r>
-        <w:br/>
-      </w:r>
-      <w:r>
-        <w:rPr>
-          <w:rStyle w:val="NormalTok"/>
-        </w:rPr>
-        <w:t xml:space="preserve">            </w:t>
-      </w:r>
-      <w:r>
-        <w:rPr>
-          <w:rStyle w:val="FunctionTok"/>
-        </w:rPr>
-        <w:t xml:space="preserve">row_spec</w:t>
-      </w:r>
-      <w:r>
-        <w:rPr>
-          <w:rStyle w:val="NormalTok"/>
-        </w:rPr>
-        <w:t xml:space="preserve">(</w:t>
-      </w:r>
-      <w:r>
-        <w:rPr>
-          <w:rStyle w:val="DecValTok"/>
-        </w:rPr>
-        <w:t xml:space="preserve">0</w:t>
-      </w:r>
-      <w:r>
-        <w:rPr>
-          <w:rStyle w:val="NormalTok"/>
-        </w:rPr>
-        <w:t xml:space="preserve">,</w:t>
-      </w:r>
-      <w:r>
-        <w:rPr>
-          <w:rStyle w:val="AttributeTok"/>
-        </w:rPr>
-        <w:t xml:space="preserve">bold=</w:t>
-      </w:r>
-      <w:r>
-        <w:rPr>
-          <w:rStyle w:val="ConstantTok"/>
-        </w:rPr>
-        <w:t xml:space="preserve">TRUE</w:t>
-      </w:r>
-      <w:r>
-        <w:rPr>
-          <w:rStyle w:val="NormalTok"/>
-        </w:rPr>
-        <w:t xml:space="preserve">) </w:t>
-      </w:r>
-      <w:r>
-        <w:rPr>
-          <w:rStyle w:val="SpecialCharTok"/>
-        </w:rPr>
-        <w:t xml:space="preserve">%&gt;%</w:t>
-      </w:r>
-      <w:r>
-        <w:br/>
-      </w:r>
-      <w:r>
-        <w:rPr>
-          <w:rStyle w:val="NormalTok"/>
-        </w:rPr>
-        <w:t xml:space="preserve">            </w:t>
-      </w:r>
-      <w:r>
-        <w:rPr>
-          <w:rStyle w:val="FunctionTok"/>
-        </w:rPr>
-        <w:t xml:space="preserve">kable_styling</w:t>
-      </w:r>
-      <w:r>
-        <w:rPr>
-          <w:rStyle w:val="NormalTok"/>
-        </w:rPr>
-        <w:t xml:space="preserve">(</w:t>
-      </w:r>
-      <w:r>
-        <w:rPr>
-          <w:rStyle w:val="AttributeTok"/>
-        </w:rPr>
-        <w:t xml:space="preserve">latex_options =</w:t>
-      </w:r>
-      <w:r>
-        <w:rPr>
-          <w:rStyle w:val="NormalTok"/>
-        </w:rPr>
-        <w:t xml:space="preserve"> </w:t>
-      </w:r>
-      <w:r>
-        <w:rPr>
-          <w:rStyle w:val="StringTok"/>
-        </w:rPr>
-        <w:t xml:space="preserve">"HOLD_position"</w:t>
-      </w:r>
-      <w:r>
-        <w:rPr>
-          <w:rStyle w:val="NormalTok"/>
-        </w:rPr>
-        <w:t xml:space="preserve">) </w:t>
-      </w:r>
-      <w:r>
-        <w:rPr>
-          <w:rStyle w:val="SpecialCharTok"/>
-        </w:rPr>
-        <w:t xml:space="preserve">%&gt;%</w:t>
-      </w:r>
-      <w:r>
-        <w:br/>
-      </w:r>
-      <w:r>
-        <w:rPr>
-          <w:rStyle w:val="NormalTok"/>
-        </w:rPr>
-        <w:t xml:space="preserve">            </w:t>
-      </w:r>
-      <w:r>
-        <w:rPr>
-          <w:rStyle w:val="FunctionTok"/>
-        </w:rPr>
-        <w:t xml:space="preserve">add_footnote</w:t>
-      </w:r>
-      <w:r>
-        <w:rPr>
-          <w:rStyle w:val="NormalTok"/>
-        </w:rPr>
-        <w:t xml:space="preserve">(</w:t>
-      </w:r>
-      <w:r>
-        <w:br/>
-      </w:r>
-      <w:r>
-        <w:rPr>
-          <w:rStyle w:val="NormalTok"/>
-        </w:rPr>
-        <w:t xml:space="preserve">            </w:t>
-      </w:r>
-      <w:r>
-        <w:rPr>
-          <w:rStyle w:val="StringTok"/>
-        </w:rPr>
-        <w:t xml:space="preserve">"p &lt; 0.00005 appear as 0 due to rounding"</w:t>
-      </w:r>
-      <w:r>
-        <w:rPr>
-          <w:rStyle w:val="NormalTok"/>
-        </w:rPr>
-        <w:t xml:space="preserve">))</w:t>
-      </w:r>
-      <w:r>
-        <w:br/>
-      </w:r>
-      <w:r>
-        <w:rPr>
-          <w:rStyle w:val="NormalTok"/>
-        </w:rPr>
-        <w:t xml:space="preserve">      </w:t>
-      </w:r>
-      <w:r>
-        <w:rPr>
-          <w:rStyle w:val="FunctionTok"/>
-        </w:rPr>
-        <w:t xml:space="preserve">cat</w:t>
-      </w:r>
-      <w:r>
-        <w:rPr>
-          <w:rStyle w:val="NormalTok"/>
-        </w:rPr>
-        <w:t xml:space="preserve">(</w:t>
-      </w:r>
-      <w:r>
-        <w:rPr>
-          <w:rStyle w:val="StringTok"/>
-        </w:rPr>
-        <w:t xml:space="preserve">'</w:t>
-      </w:r>
-      <w:r>
-        <w:rPr>
-          <w:rStyle w:val="SpecialCharTok"/>
-        </w:rPr>
-        <w:t xml:space="preserve">\n</w:t>
-      </w:r>
-      <w:r>
-        <w:rPr>
-          <w:rStyle w:val="StringTok"/>
-        </w:rPr>
-        <w:t xml:space="preserve">'</w:t>
-      </w:r>
-      <w:r>
-        <w:rPr>
-          <w:rStyle w:val="NormalTok"/>
-        </w:rPr>
-        <w:t xml:space="preserve">)</w:t>
+        <w:rPr>
+          <w:rStyle w:val="FunctionTok"/>
+        </w:rPr>
+        <w:t xml:space="preserve">rm</w:t>
+      </w:r>
+      <w:r>
+        <w:rPr>
+          <w:rStyle w:val="NormalTok"/>
+        </w:rPr>
+        <w:t xml:space="preserve">(KTset, leg)</w:t>
       </w:r>
       <w:r>
         <w:br/>
@@ -24751,7 +24610,19 @@
         <w:rPr>
           <w:rStyle w:val="StringTok"/>
         </w:rPr>
-        <w:t xml:space="preserve">" | "</w:t>
+        <w:t xml:space="preserve">"</w:t>
+      </w:r>
+      <w:r>
+        <w:rPr>
+          <w:rStyle w:val="SpecialCharTok"/>
+        </w:rPr>
+        <w:t xml:space="preserve">\n</w:t>
+      </w:r>
+      <w:r>
+        <w:rPr>
+          <w:rStyle w:val="StringTok"/>
+        </w:rPr>
+        <w:t xml:space="preserve">"</w:t>
       </w:r>
       <w:r>
         <w:rPr>

</xml_diff>

<commit_message>
WQ Continuous output update part 10
</commit_message>
<xml_diff>
--- a/WQ_Continuous/reports/by_parameter/WC_Continuous_Dissolved_Oxygen_SE.docx
+++ b/WQ_Continuous/reports/by_parameter/WC_Continuous_Dissolved_Oxygen_SE.docx
@@ -87,7 +87,7 @@
         <w:t xml:space="preserve"> </w:t>
       </w:r>
       <w:r>
-        <w:t xml:space="preserve">08</w:t>
+        <w:t xml:space="preserve">14</w:t>
       </w:r>
       <w:r>
         <w:t xml:space="preserve"> </w:t>
@@ -1877,6 +1877,54 @@
         <w:rPr>
           <w:rStyle w:val="NormalTok"/>
         </w:rPr>
+        <w:t xml:space="preserve">MA_All_Region </w:t>
+      </w:r>
+      <w:r>
+        <w:rPr>
+          <w:rStyle w:val="OtherTok"/>
+        </w:rPr>
+        <w:t xml:space="preserve">&lt;-</w:t>
+      </w:r>
+      <w:r>
+        <w:rPr>
+          <w:rStyle w:val="NormalTok"/>
+        </w:rPr>
+        <w:t xml:space="preserve"> MA_All[MA_All</w:t>
+      </w:r>
+      <w:r>
+        <w:rPr>
+          <w:rStyle w:val="SpecialCharTok"/>
+        </w:rPr>
+        <w:t xml:space="preserve">$</w:t>
+      </w:r>
+      <w:r>
+        <w:rPr>
+          <w:rStyle w:val="NormalTok"/>
+        </w:rPr>
+        <w:t xml:space="preserve">Region</w:t>
+      </w:r>
+      <w:r>
+        <w:rPr>
+          <w:rStyle w:val="SpecialCharTok"/>
+        </w:rPr>
+        <w:t xml:space="preserve">==</w:t>
+      </w:r>
+      <w:r>
+        <w:rPr>
+          <w:rStyle w:val="NormalTok"/>
+        </w:rPr>
+        <w:t xml:space="preserve">region,]</w:t>
+      </w:r>
+      <w:r>
+        <w:br/>
+      </w:r>
+      <w:r>
+        <w:br/>
+      </w:r>
+      <w:r>
+        <w:rPr>
+          <w:rStyle w:val="NormalTok"/>
+        </w:rPr>
         <w:t xml:space="preserve">data </w:t>
       </w:r>
       <w:r>
@@ -1901,7 +1949,7 @@
         <w:rPr>
           <w:rStyle w:val="NormalTok"/>
         </w:rPr>
-        <w:t xml:space="preserve">(MA_All[,</w:t>
+        <w:t xml:space="preserve">(MA_All_Region[,</w:t>
       </w:r>
       <w:r>
         <w:rPr>

</xml_diff>

<commit_message>
Updated reports, files, and analysis for new data export. Part 1
</commit_message>
<xml_diff>
--- a/WQ_Continuous/reports/by_parameter/WC_Continuous_Dissolved_Oxygen_SE.docx
+++ b/WQ_Continuous/reports/by_parameter/WC_Continuous_Dissolved_Oxygen_SE.docx
@@ -87,13 +87,13 @@
         <w:t xml:space="preserve"> </w:t>
       </w:r>
       <w:r>
-        <w:t xml:space="preserve">14</w:t>
+        <w:t xml:space="preserve">07</w:t>
       </w:r>
       <w:r>
         <w:t xml:space="preserve"> </w:t>
       </w:r>
       <w:r>
-        <w:t xml:space="preserve">July,</w:t>
+        <w:t xml:space="preserve">November,</w:t>
       </w:r>
       <w:r>
         <w:t xml:space="preserve"> </w:t>
@@ -21249,7 +21249,7 @@
       </w:r>
     </w:p>
     <w:bookmarkEnd w:id="40"/>
-    <w:bookmarkStart w:id="53" w:name="Xccf0b68a10e9fbae2e5ad0b9156af563c59825d"/>
+    <w:bookmarkStart w:id="59" w:name="Xccf0b68a10e9fbae2e5ad0b9156af563c59825d"/>
     <w:p>
       <w:pPr>
         <w:pStyle w:val="Heading1"/>
@@ -22760,9 +22760,93 @@
           </wp:inline>
         </w:drawing>
       </w:r>
+      <w:r>
+        <w:drawing>
+          <wp:inline>
+            <wp:extent cx="5334000" cy="2667000"/>
+            <wp:effectExtent b="0" l="0" r="0" t="0"/>
+            <wp:docPr descr="" title="" id="54" name="Picture"/>
+            <a:graphic>
+              <a:graphicData uri="http://schemas.openxmlformats.org/drawingml/2006/picture">
+                <pic:pic>
+                  <pic:nvPicPr>
+                    <pic:cNvPr descr="C:\Users\jepanzik\Box\R%20Projects\SEACAR_Panzik\WQ_Continuous\reports\by_parameter\WC_Continuous_Dissolved_Oxygen_SE_files/figure-html/Scatter_Excluded-5.png" id="55" name="Picture"/>
+                    <pic:cNvPicPr>
+                      <a:picLocks noChangeArrowheads="1" noChangeAspect="1"/>
+                    </pic:cNvPicPr>
+                  </pic:nvPicPr>
+                  <pic:blipFill>
+                    <a:blip r:embed="rId53"/>
+                    <a:stretch>
+                      <a:fillRect/>
+                    </a:stretch>
+                  </pic:blipFill>
+                  <pic:spPr bwMode="auto">
+                    <a:xfrm>
+                      <a:off x="0" y="0"/>
+                      <a:ext cx="5334000" cy="2667000"/>
+                    </a:xfrm>
+                    <a:prstGeom prst="rect">
+                      <a:avLst/>
+                    </a:prstGeom>
+                    <a:noFill/>
+                    <a:ln w="9525">
+                      <a:noFill/>
+                      <a:headEnd/>
+                      <a:tailEnd/>
+                    </a:ln>
+                  </pic:spPr>
+                </pic:pic>
+              </a:graphicData>
+            </a:graphic>
+          </wp:inline>
+        </w:drawing>
+      </w:r>
+      <w:r>
+        <w:drawing>
+          <wp:inline>
+            <wp:extent cx="5334000" cy="2667000"/>
+            <wp:effectExtent b="0" l="0" r="0" t="0"/>
+            <wp:docPr descr="" title="" id="57" name="Picture"/>
+            <a:graphic>
+              <a:graphicData uri="http://schemas.openxmlformats.org/drawingml/2006/picture">
+                <pic:pic>
+                  <pic:nvPicPr>
+                    <pic:cNvPr descr="C:\Users\jepanzik\Box\R%20Projects\SEACAR_Panzik\WQ_Continuous\reports\by_parameter\WC_Continuous_Dissolved_Oxygen_SE_files/figure-html/Scatter_Excluded-6.png" id="58" name="Picture"/>
+                    <pic:cNvPicPr>
+                      <a:picLocks noChangeArrowheads="1" noChangeAspect="1"/>
+                    </pic:cNvPicPr>
+                  </pic:nvPicPr>
+                  <pic:blipFill>
+                    <a:blip r:embed="rId56"/>
+                    <a:stretch>
+                      <a:fillRect/>
+                    </a:stretch>
+                  </pic:blipFill>
+                  <pic:spPr bwMode="auto">
+                    <a:xfrm>
+                      <a:off x="0" y="0"/>
+                      <a:ext cx="5334000" cy="2667000"/>
+                    </a:xfrm>
+                    <a:prstGeom prst="rect">
+                      <a:avLst/>
+                    </a:prstGeom>
+                    <a:noFill/>
+                    <a:ln w="9525">
+                      <a:noFill/>
+                      <a:headEnd/>
+                      <a:tailEnd/>
+                    </a:ln>
+                  </pic:spPr>
+                </pic:pic>
+              </a:graphicData>
+            </a:graphic>
+          </wp:inline>
+        </w:drawing>
+      </w:r>
     </w:p>
-    <w:bookmarkEnd w:id="53"/>
-    <w:bookmarkStart w:id="54" w:name="Xc4da5bad211add1d5f4743d422bd3adaa327cbb"/>
+    <w:bookmarkEnd w:id="59"/>
+    <w:bookmarkStart w:id="60" w:name="Xc4da5bad211add1d5f4743d422bd3adaa327cbb"/>
     <w:p>
       <w:pPr>
         <w:pStyle w:val="Heading1"/>
@@ -25624,8 +25708,8 @@
         <w:t xml:space="preserve">”</w:t>
       </w:r>
     </w:p>
-    <w:bookmarkEnd w:id="54"/>
-    <w:bookmarkStart w:id="55" w:name="X916e86f097863d57e8de3da170ca812f5c319be"/>
+    <w:bookmarkEnd w:id="60"/>
+    <w:bookmarkStart w:id="61" w:name="X916e86f097863d57e8de3da170ca812f5c319be"/>
     <w:p>
       <w:pPr>
         <w:pStyle w:val="Heading1"/>
@@ -35131,7 +35215,7 @@
         <w:t xml:space="preserve">## [1] "There are no monitoring locations that qualify."</w:t>
       </w:r>
     </w:p>
-    <w:bookmarkEnd w:id="55"/>
+    <w:bookmarkEnd w:id="61"/>
     <w:sectPr/>
   </w:body>
 </w:document>

</xml_diff>

<commit_message>
Updated WQ Continuous reports and analysis from November 16, 2022 data files part 1
</commit_message>
<xml_diff>
--- a/WQ_Continuous/reports/by_parameter/WC_Continuous_Dissolved_Oxygen_SE.docx
+++ b/WQ_Continuous/reports/by_parameter/WC_Continuous_Dissolved_Oxygen_SE.docx
@@ -87,7 +87,7 @@
         <w:t xml:space="preserve"> </w:t>
       </w:r>
       <w:r>
-        <w:t xml:space="preserve">07</w:t>
+        <w:t xml:space="preserve">22</w:t>
       </w:r>
       <w:r>
         <w:t xml:space="preserve"> </w:t>
@@ -12970,7 +12970,7 @@
       </w:r>
     </w:p>
     <w:bookmarkEnd w:id="30"/>
-    <w:bookmarkStart w:id="40" w:name="appendix-i-dataset-summary-box-plots"/>
+    <w:bookmarkStart w:id="34" w:name="appendix-i-dataset-summary-box-plots"/>
     <w:p>
       <w:pPr>
         <w:pStyle w:val="Heading1"/>
@@ -21126,12 +21126,12 @@
           <wp:inline>
             <wp:extent cx="5334000" cy="6400800"/>
             <wp:effectExtent b="0" l="0" r="0" t="0"/>
-            <wp:docPr descr="" title="" id="32" name="Picture"/>
+            <wp:docPr descr="" title="" id="1" name="Picture"/>
             <a:graphic>
               <a:graphicData uri="http://schemas.openxmlformats.org/drawingml/2006/picture">
                 <pic:pic>
                   <pic:nvPicPr>
-                    <pic:cNvPr descr="C:\Users\jepanzik\Box\R%20Projects\SEACAR_Panzik\WQ_Continuous\reports\by_parameter\WC_Continuous_Dissolved_Oxygen_SE_files/figure-html/Boxplot_All_Disp-1.png" id="33" name="Picture"/>
+                    <pic:cNvPr descr="C:\Users\jepanzik\Box\R%20Projects\SEACAR_Panzik\WQ_Continuous\reports\by_parameter\WC_Continuous_Dissolved_Oxygen_SE_files/figure-html/Boxplot_All_Disp-1.png" id="0" name="Picture"/>
                     <pic:cNvPicPr>
                       <a:picLocks noChangeArrowheads="1" noChangeAspect="1"/>
                     </pic:cNvPicPr>
@@ -21168,18 +21168,18 @@
           <wp:inline>
             <wp:extent cx="5334000" cy="6400800"/>
             <wp:effectExtent b="0" l="0" r="0" t="0"/>
-            <wp:docPr descr="" title="" id="35" name="Picture"/>
+            <wp:docPr descr="" title="" id="1" name="Picture"/>
             <a:graphic>
               <a:graphicData uri="http://schemas.openxmlformats.org/drawingml/2006/picture">
                 <pic:pic>
                   <pic:nvPicPr>
-                    <pic:cNvPr descr="C:\Users\jepanzik\Box\R%20Projects\SEACAR_Panzik\WQ_Continuous\reports\by_parameter\WC_Continuous_Dissolved_Oxygen_SE_files/figure-html/Boxplot_All_Disp-2.png" id="36" name="Picture"/>
+                    <pic:cNvPr descr="C:\Users\jepanzik\Box\R%20Projects\SEACAR_Panzik\WQ_Continuous\reports\by_parameter\WC_Continuous_Dissolved_Oxygen_SE_files/figure-html/Boxplot_All_Disp-2.png" id="0" name="Picture"/>
                     <pic:cNvPicPr>
                       <a:picLocks noChangeArrowheads="1" noChangeAspect="1"/>
                     </pic:cNvPicPr>
                   </pic:nvPicPr>
                   <pic:blipFill>
-                    <a:blip r:embed="rId34"/>
+                    <a:blip r:embed="rId32"/>
                     <a:stretch>
                       <a:fillRect/>
                     </a:stretch>
@@ -21210,18 +21210,18 @@
           <wp:inline>
             <wp:extent cx="5334000" cy="6400800"/>
             <wp:effectExtent b="0" l="0" r="0" t="0"/>
-            <wp:docPr descr="" title="" id="38" name="Picture"/>
+            <wp:docPr descr="" title="" id="1" name="Picture"/>
             <a:graphic>
               <a:graphicData uri="http://schemas.openxmlformats.org/drawingml/2006/picture">
                 <pic:pic>
                   <pic:nvPicPr>
-                    <pic:cNvPr descr="C:\Users\jepanzik\Box\R%20Projects\SEACAR_Panzik\WQ_Continuous\reports\by_parameter\WC_Continuous_Dissolved_Oxygen_SE_files/figure-html/Boxplot_All_Disp-3.png" id="39" name="Picture"/>
+                    <pic:cNvPr descr="C:\Users\jepanzik\Box\R%20Projects\SEACAR_Panzik\WQ_Continuous\reports\by_parameter\WC_Continuous_Dissolved_Oxygen_SE_files/figure-html/Boxplot_All_Disp-3.png" id="0" name="Picture"/>
                     <pic:cNvPicPr>
                       <a:picLocks noChangeArrowheads="1" noChangeAspect="1"/>
                     </pic:cNvPicPr>
                   </pic:nvPicPr>
                   <pic:blipFill>
-                    <a:blip r:embed="rId37"/>
+                    <a:blip r:embed="rId33"/>
                     <a:stretch>
                       <a:fillRect/>
                     </a:stretch>
@@ -21248,8 +21248,8 @@
         </w:drawing>
       </w:r>
     </w:p>
-    <w:bookmarkEnd w:id="40"/>
-    <w:bookmarkStart w:id="59" w:name="Xccf0b68a10e9fbae2e5ad0b9156af563c59825d"/>
+    <w:bookmarkEnd w:id="34"/>
+    <w:bookmarkStart w:id="41" w:name="Xccf0b68a10e9fbae2e5ad0b9156af563c59825d"/>
     <w:p>
       <w:pPr>
         <w:pStyle w:val="Heading1"/>
@@ -22597,18 +22597,18 @@
           <wp:inline>
             <wp:extent cx="5334000" cy="2667000"/>
             <wp:effectExtent b="0" l="0" r="0" t="0"/>
-            <wp:docPr descr="" title="" id="42" name="Picture"/>
+            <wp:docPr descr="" title="" id="1" name="Picture"/>
             <a:graphic>
               <a:graphicData uri="http://schemas.openxmlformats.org/drawingml/2006/picture">
                 <pic:pic>
                   <pic:nvPicPr>
-                    <pic:cNvPr descr="C:\Users\jepanzik\Box\R%20Projects\SEACAR_Panzik\WQ_Continuous\reports\by_parameter\WC_Continuous_Dissolved_Oxygen_SE_files/figure-html/Scatter_Excluded-1.png" id="43" name="Picture"/>
+                    <pic:cNvPr descr="C:\Users\jepanzik\Box\R%20Projects\SEACAR_Panzik\WQ_Continuous\reports\by_parameter\WC_Continuous_Dissolved_Oxygen_SE_files/figure-html/Scatter_Excluded-1.png" id="0" name="Picture"/>
                     <pic:cNvPicPr>
                       <a:picLocks noChangeArrowheads="1" noChangeAspect="1"/>
                     </pic:cNvPicPr>
                   </pic:nvPicPr>
                   <pic:blipFill>
-                    <a:blip r:embed="rId41"/>
+                    <a:blip r:embed="rId35"/>
                     <a:stretch>
                       <a:fillRect/>
                     </a:stretch>
@@ -22639,18 +22639,18 @@
           <wp:inline>
             <wp:extent cx="5334000" cy="2667000"/>
             <wp:effectExtent b="0" l="0" r="0" t="0"/>
-            <wp:docPr descr="" title="" id="45" name="Picture"/>
+            <wp:docPr descr="" title="" id="1" name="Picture"/>
             <a:graphic>
               <a:graphicData uri="http://schemas.openxmlformats.org/drawingml/2006/picture">
                 <pic:pic>
                   <pic:nvPicPr>
-                    <pic:cNvPr descr="C:\Users\jepanzik\Box\R%20Projects\SEACAR_Panzik\WQ_Continuous\reports\by_parameter\WC_Continuous_Dissolved_Oxygen_SE_files/figure-html/Scatter_Excluded-2.png" id="46" name="Picture"/>
+                    <pic:cNvPr descr="C:\Users\jepanzik\Box\R%20Projects\SEACAR_Panzik\WQ_Continuous\reports\by_parameter\WC_Continuous_Dissolved_Oxygen_SE_files/figure-html/Scatter_Excluded-2.png" id="0" name="Picture"/>
                     <pic:cNvPicPr>
                       <a:picLocks noChangeArrowheads="1" noChangeAspect="1"/>
                     </pic:cNvPicPr>
                   </pic:nvPicPr>
                   <pic:blipFill>
-                    <a:blip r:embed="rId44"/>
+                    <a:blip r:embed="rId36"/>
                     <a:stretch>
                       <a:fillRect/>
                     </a:stretch>
@@ -22681,18 +22681,18 @@
           <wp:inline>
             <wp:extent cx="5334000" cy="2667000"/>
             <wp:effectExtent b="0" l="0" r="0" t="0"/>
-            <wp:docPr descr="" title="" id="48" name="Picture"/>
+            <wp:docPr descr="" title="" id="1" name="Picture"/>
             <a:graphic>
               <a:graphicData uri="http://schemas.openxmlformats.org/drawingml/2006/picture">
                 <pic:pic>
                   <pic:nvPicPr>
-                    <pic:cNvPr descr="C:\Users\jepanzik\Box\R%20Projects\SEACAR_Panzik\WQ_Continuous\reports\by_parameter\WC_Continuous_Dissolved_Oxygen_SE_files/figure-html/Scatter_Excluded-3.png" id="49" name="Picture"/>
+                    <pic:cNvPr descr="C:\Users\jepanzik\Box\R%20Projects\SEACAR_Panzik\WQ_Continuous\reports\by_parameter\WC_Continuous_Dissolved_Oxygen_SE_files/figure-html/Scatter_Excluded-3.png" id="0" name="Picture"/>
                     <pic:cNvPicPr>
                       <a:picLocks noChangeArrowheads="1" noChangeAspect="1"/>
                     </pic:cNvPicPr>
                   </pic:nvPicPr>
                   <pic:blipFill>
-                    <a:blip r:embed="rId47"/>
+                    <a:blip r:embed="rId37"/>
                     <a:stretch>
                       <a:fillRect/>
                     </a:stretch>
@@ -22723,18 +22723,18 @@
           <wp:inline>
             <wp:extent cx="5334000" cy="2667000"/>
             <wp:effectExtent b="0" l="0" r="0" t="0"/>
-            <wp:docPr descr="" title="" id="51" name="Picture"/>
+            <wp:docPr descr="" title="" id="1" name="Picture"/>
             <a:graphic>
               <a:graphicData uri="http://schemas.openxmlformats.org/drawingml/2006/picture">
                 <pic:pic>
                   <pic:nvPicPr>
-                    <pic:cNvPr descr="C:\Users\jepanzik\Box\R%20Projects\SEACAR_Panzik\WQ_Continuous\reports\by_parameter\WC_Continuous_Dissolved_Oxygen_SE_files/figure-html/Scatter_Excluded-4.png" id="52" name="Picture"/>
+                    <pic:cNvPr descr="C:\Users\jepanzik\Box\R%20Projects\SEACAR_Panzik\WQ_Continuous\reports\by_parameter\WC_Continuous_Dissolved_Oxygen_SE_files/figure-html/Scatter_Excluded-4.png" id="0" name="Picture"/>
                     <pic:cNvPicPr>
                       <a:picLocks noChangeArrowheads="1" noChangeAspect="1"/>
                     </pic:cNvPicPr>
                   </pic:nvPicPr>
                   <pic:blipFill>
-                    <a:blip r:embed="rId50"/>
+                    <a:blip r:embed="rId38"/>
                     <a:stretch>
                       <a:fillRect/>
                     </a:stretch>
@@ -22765,18 +22765,18 @@
           <wp:inline>
             <wp:extent cx="5334000" cy="2667000"/>
             <wp:effectExtent b="0" l="0" r="0" t="0"/>
-            <wp:docPr descr="" title="" id="54" name="Picture"/>
+            <wp:docPr descr="" title="" id="1" name="Picture"/>
             <a:graphic>
               <a:graphicData uri="http://schemas.openxmlformats.org/drawingml/2006/picture">
                 <pic:pic>
                   <pic:nvPicPr>
-                    <pic:cNvPr descr="C:\Users\jepanzik\Box\R%20Projects\SEACAR_Panzik\WQ_Continuous\reports\by_parameter\WC_Continuous_Dissolved_Oxygen_SE_files/figure-html/Scatter_Excluded-5.png" id="55" name="Picture"/>
+                    <pic:cNvPr descr="C:\Users\jepanzik\Box\R%20Projects\SEACAR_Panzik\WQ_Continuous\reports\by_parameter\WC_Continuous_Dissolved_Oxygen_SE_files/figure-html/Scatter_Excluded-5.png" id="0" name="Picture"/>
                     <pic:cNvPicPr>
                       <a:picLocks noChangeArrowheads="1" noChangeAspect="1"/>
                     </pic:cNvPicPr>
                   </pic:nvPicPr>
                   <pic:blipFill>
-                    <a:blip r:embed="rId53"/>
+                    <a:blip r:embed="rId39"/>
                     <a:stretch>
                       <a:fillRect/>
                     </a:stretch>
@@ -22807,18 +22807,18 @@
           <wp:inline>
             <wp:extent cx="5334000" cy="2667000"/>
             <wp:effectExtent b="0" l="0" r="0" t="0"/>
-            <wp:docPr descr="" title="" id="57" name="Picture"/>
+            <wp:docPr descr="" title="" id="1" name="Picture"/>
             <a:graphic>
               <a:graphicData uri="http://schemas.openxmlformats.org/drawingml/2006/picture">
                 <pic:pic>
                   <pic:nvPicPr>
-                    <pic:cNvPr descr="C:\Users\jepanzik\Box\R%20Projects\SEACAR_Panzik\WQ_Continuous\reports\by_parameter\WC_Continuous_Dissolved_Oxygen_SE_files/figure-html/Scatter_Excluded-6.png" id="58" name="Picture"/>
+                    <pic:cNvPr descr="C:\Users\jepanzik\Box\R%20Projects\SEACAR_Panzik\WQ_Continuous\reports\by_parameter\WC_Continuous_Dissolved_Oxygen_SE_files/figure-html/Scatter_Excluded-6.png" id="0" name="Picture"/>
                     <pic:cNvPicPr>
                       <a:picLocks noChangeArrowheads="1" noChangeAspect="1"/>
                     </pic:cNvPicPr>
                   </pic:nvPicPr>
                   <pic:blipFill>
-                    <a:blip r:embed="rId56"/>
+                    <a:blip r:embed="rId40"/>
                     <a:stretch>
                       <a:fillRect/>
                     </a:stretch>
@@ -22845,8 +22845,8 @@
         </w:drawing>
       </w:r>
     </w:p>
-    <w:bookmarkEnd w:id="59"/>
-    <w:bookmarkStart w:id="60" w:name="Xc4da5bad211add1d5f4743d422bd3adaa327cbb"/>
+    <w:bookmarkEnd w:id="41"/>
+    <w:bookmarkStart w:id="42" w:name="Xc4da5bad211add1d5f4743d422bd3adaa327cbb"/>
     <w:p>
       <w:pPr>
         <w:pStyle w:val="Heading1"/>
@@ -25708,8 +25708,8 @@
         <w:t xml:space="preserve">”</w:t>
       </w:r>
     </w:p>
-    <w:bookmarkEnd w:id="60"/>
-    <w:bookmarkStart w:id="61" w:name="X916e86f097863d57e8de3da170ca812f5c319be"/>
+    <w:bookmarkEnd w:id="42"/>
+    <w:bookmarkStart w:id="43" w:name="X916e86f097863d57e8de3da170ca812f5c319be"/>
     <w:p>
       <w:pPr>
         <w:pStyle w:val="Heading1"/>
@@ -35215,7 +35215,7 @@
         <w:t xml:space="preserve">## [1] "There are no monitoring locations that qualify."</w:t>
       </w:r>
     </w:p>
-    <w:bookmarkEnd w:id="61"/>
+    <w:bookmarkEnd w:id="43"/>
     <w:sectPr/>
   </w:body>
 </w:document>

</xml_diff>